<commit_message>
Final version of the SDD
</commit_message>
<xml_diff>
--- a/CS251-BasmaMoukhtar-20170349-SDDDocument.docx.docx
+++ b/CS251-BasmaMoukhtar-20170349-SDDDocument.docx.docx
@@ -46,7 +46,7 @@
                     </pic:cNvPicPr>
                   </pic:nvPicPr>
                   <pic:blipFill>
-                    <a:blip r:embed="rId6" cstate="print"/>
+                    <a:blip r:embed="rId7" cstate="print"/>
                     <a:stretch>
                       <a:fillRect/>
                     </a:stretch>
@@ -149,7 +149,7 @@
                                           </pic:cNvPicPr>
                                         </pic:nvPicPr>
                                         <pic:blipFill>
-                                          <a:blip r:embed="rId6" cstate="print"/>
+                                          <a:blip r:embed="rId7" cstate="print"/>
                                           <a:stretch>
                                             <a:fillRect/>
                                           </a:stretch>
@@ -222,7 +222,7 @@
                                     </pic:cNvPicPr>
                                   </pic:nvPicPr>
                                   <pic:blipFill>
-                                    <a:blip r:embed="rId6" cstate="print"/>
+                                    <a:blip r:embed="rId7" cstate="print"/>
                                     <a:stretch>
                                       <a:fillRect/>
                                     </a:stretch>
@@ -329,31 +329,7 @@
           <w:sz w:val="96"/>
           <w:szCs w:val="96"/>
         </w:rPr>
-        <w:t xml:space="preserve">Software </w:t>
-      </w:r>
-      <w:proofErr w:type="gramStart"/>
-      <w:r>
-        <w:rPr>
-          <w:rFonts w:ascii="Calibri" w:hAnsi="Calibri" w:cs="Calibri"/>
-          <w:b/>
-          <w:bCs/>
-          <w:color w:val="000000"/>
-          <w:sz w:val="96"/>
-          <w:szCs w:val="96"/>
-        </w:rPr>
-        <w:t>Engineering</w:t>
-      </w:r>
-      <w:proofErr w:type="gramEnd"/>
-      <w:r>
-        <w:rPr>
-          <w:rFonts w:ascii="Calibri" w:hAnsi="Calibri" w:cs="Calibri"/>
-          <w:b/>
-          <w:bCs/>
-          <w:color w:val="000000"/>
-          <w:sz w:val="96"/>
-          <w:szCs w:val="96"/>
-        </w:rPr>
-        <w:t xml:space="preserve"> I</w:t>
+        <w:t>Software Engineering I</w:t>
       </w:r>
     </w:p>
     <w:p>
@@ -733,41 +709,7 @@
                 <w:noProof/>
                 <w:webHidden/>
               </w:rPr>
-              <w:fldChar w:fldCharType="begin"/>
-            </w:r>
-            <w:r>
-              <w:rPr>
-                <w:noProof/>
-                <w:webHidden/>
-              </w:rPr>
-              <w:instrText xml:space="preserve"> PAGEREF _Toc25570064 \h </w:instrText>
-            </w:r>
-            <w:r>
-              <w:rPr>
-                <w:noProof/>
-                <w:webHidden/>
-              </w:rPr>
-            </w:r>
-            <w:r>
-              <w:rPr>
-                <w:noProof/>
-                <w:webHidden/>
-              </w:rPr>
-              <w:fldChar w:fldCharType="separate"/>
-            </w:r>
-            <w:r>
-              <w:rPr>
-                <w:noProof/>
-                <w:webHidden/>
-              </w:rPr>
-              <w:t>3</w:t>
-            </w:r>
-            <w:r>
-              <w:rPr>
-                <w:noProof/>
-                <w:webHidden/>
-              </w:rPr>
-              <w:fldChar w:fldCharType="end"/>
+              <w:t>4</w:t>
             </w:r>
           </w:hyperlink>
         </w:p>
@@ -802,110 +744,7 @@
                 <w:noProof/>
                 <w:webHidden/>
               </w:rPr>
-              <w:fldChar w:fldCharType="begin"/>
-            </w:r>
-            <w:r>
-              <w:rPr>
-                <w:noProof/>
-                <w:webHidden/>
-              </w:rPr>
-              <w:instrText xml:space="preserve"> PAGEREF _Toc25570065 \h </w:instrText>
-            </w:r>
-            <w:r>
-              <w:rPr>
-                <w:noProof/>
-                <w:webHidden/>
-              </w:rPr>
-            </w:r>
-            <w:r>
-              <w:rPr>
-                <w:noProof/>
-                <w:webHidden/>
-              </w:rPr>
-              <w:fldChar w:fldCharType="separate"/>
-            </w:r>
-            <w:r>
-              <w:rPr>
-                <w:noProof/>
-                <w:webHidden/>
-              </w:rPr>
-              <w:t>6</w:t>
-            </w:r>
-            <w:r>
-              <w:rPr>
-                <w:noProof/>
-                <w:webHidden/>
-              </w:rPr>
-              <w:fldChar w:fldCharType="end"/>
-            </w:r>
-          </w:hyperlink>
-        </w:p>
-        <w:p>
-          <w:pPr>
-            <w:pStyle w:val="TOC3"/>
-            <w:tabs>
-              <w:tab w:val="right" w:leader="dot" w:pos="9638"/>
-            </w:tabs>
-            <w:rPr>
-              <w:rFonts w:eastAsiaTheme="minorEastAsia"/>
-              <w:noProof/>
-            </w:rPr>
-          </w:pPr>
-          <w:hyperlink w:anchor="_Toc25570066" w:history="1">
-            <w:r>
-              <w:rPr>
-                <w:rStyle w:val="Hyperlink"/>
-                <w:noProof/>
-              </w:rPr>
-              <w:t>Important Algorithm</w:t>
-            </w:r>
-            <w:r>
-              <w:rPr>
-                <w:noProof/>
-                <w:webHidden/>
-              </w:rPr>
-              <w:tab/>
-            </w:r>
-            <w:r>
-              <w:rPr>
-                <w:noProof/>
-                <w:webHidden/>
-              </w:rPr>
-              <w:fldChar w:fldCharType="begin"/>
-            </w:r>
-            <w:r>
-              <w:rPr>
-                <w:noProof/>
-                <w:webHidden/>
-              </w:rPr>
-              <w:instrText xml:space="preserve"> PAGEREF _Toc25570066 \h </w:instrText>
-            </w:r>
-            <w:r>
-              <w:rPr>
-                <w:noProof/>
-                <w:webHidden/>
-              </w:rPr>
-            </w:r>
-            <w:r>
-              <w:rPr>
-                <w:noProof/>
-                <w:webHidden/>
-              </w:rPr>
-              <w:fldChar w:fldCharType="separate"/>
-            </w:r>
-            <w:r>
-              <w:rPr>
-                <w:noProof/>
-                <w:webHidden/>
-              </w:rPr>
-              <w:t>7</w:t>
-            </w:r>
-            <w:r>
-              <w:rPr>
-                <w:noProof/>
-                <w:webHidden/>
-              </w:rPr>
-              <w:fldChar w:fldCharType="end"/>
+              <w:t>5</w:t>
             </w:r>
           </w:hyperlink>
         </w:p>
@@ -1009,41 +848,7 @@
                 <w:noProof/>
                 <w:webHidden/>
               </w:rPr>
-              <w:fldChar w:fldCharType="begin"/>
-            </w:r>
-            <w:r>
-              <w:rPr>
-                <w:noProof/>
-                <w:webHidden/>
-              </w:rPr>
-              <w:instrText xml:space="preserve"> PAGEREF _Toc25570068 \h </w:instrText>
-            </w:r>
-            <w:r>
-              <w:rPr>
-                <w:noProof/>
-                <w:webHidden/>
-              </w:rPr>
-            </w:r>
-            <w:r>
-              <w:rPr>
-                <w:noProof/>
-                <w:webHidden/>
-              </w:rPr>
-              <w:fldChar w:fldCharType="separate"/>
-            </w:r>
-            <w:r>
-              <w:rPr>
-                <w:noProof/>
-                <w:webHidden/>
-              </w:rPr>
-              <w:t>9</w:t>
-            </w:r>
-            <w:r>
-              <w:rPr>
-                <w:noProof/>
-                <w:webHidden/>
-              </w:rPr>
-              <w:fldChar w:fldCharType="end"/>
+              <w:t>11</w:t>
             </w:r>
           </w:hyperlink>
         </w:p>
@@ -1078,41 +883,7 @@
                 <w:noProof/>
                 <w:webHidden/>
               </w:rPr>
-              <w:fldChar w:fldCharType="begin"/>
-            </w:r>
-            <w:r>
-              <w:rPr>
-                <w:noProof/>
-                <w:webHidden/>
-              </w:rPr>
-              <w:instrText xml:space="preserve"> PAGEREF _Toc25570069 \h </w:instrText>
-            </w:r>
-            <w:r>
-              <w:rPr>
-                <w:noProof/>
-                <w:webHidden/>
-              </w:rPr>
-            </w:r>
-            <w:r>
-              <w:rPr>
-                <w:noProof/>
-                <w:webHidden/>
-              </w:rPr>
-              <w:fldChar w:fldCharType="separate"/>
-            </w:r>
-            <w:r>
-              <w:rPr>
-                <w:noProof/>
-                <w:webHidden/>
-              </w:rPr>
-              <w:t>10</w:t>
-            </w:r>
-            <w:r>
-              <w:rPr>
-                <w:noProof/>
-                <w:webHidden/>
-              </w:rPr>
-              <w:fldChar w:fldCharType="end"/>
+              <w:t>11</w:t>
             </w:r>
           </w:hyperlink>
         </w:p>
@@ -1145,7 +916,6 @@
           <w:color w:val="FF6600"/>
           <w:sz w:val="32"/>
         </w:rPr>
-        <w:lastRenderedPageBreak/>
         <w:t xml:space="preserve">Team </w:t>
       </w:r>
     </w:p>
@@ -1192,6 +962,7 @@
               <w:rPr>
                 <w:b/>
               </w:rPr>
+              <w:lastRenderedPageBreak/>
               <w:t xml:space="preserve">ID </w:t>
             </w:r>
           </w:p>
@@ -1308,8 +1079,13 @@
               <w:spacing w:after="160" w:line="259" w:lineRule="auto"/>
             </w:pPr>
             <w:r>
-              <w:t>Youssef Mohamed Mohamed</w:t>
-            </w:r>
+              <w:t xml:space="preserve">Youssef Mohamed </w:t>
+            </w:r>
+            <w:proofErr w:type="spellStart"/>
+            <w:r>
+              <w:t>Mohamed</w:t>
+            </w:r>
+            <w:proofErr w:type="spellEnd"/>
           </w:p>
         </w:tc>
         <w:tc>
@@ -1405,7 +1181,15 @@
               <w:spacing w:after="160" w:line="259" w:lineRule="auto"/>
             </w:pPr>
             <w:r>
-              <w:t>Ali Samy Mohamed</w:t>
+              <w:t xml:space="preserve">Ali </w:t>
+            </w:r>
+            <w:proofErr w:type="spellStart"/>
+            <w:r>
+              <w:t>Samy</w:t>
+            </w:r>
+            <w:proofErr w:type="spellEnd"/>
+            <w:r>
+              <w:t xml:space="preserve"> Mohamed</w:t>
             </w:r>
           </w:p>
         </w:tc>
@@ -1498,9 +1282,19 @@
             <w:pPr>
               <w:spacing w:after="160" w:line="259" w:lineRule="auto"/>
             </w:pPr>
-            <w:r>
-              <w:t>Moustafa Khaled Moustafa</w:t>
-            </w:r>
+            <w:proofErr w:type="spellStart"/>
+            <w:r>
+              <w:t>Moustafa</w:t>
+            </w:r>
+            <w:proofErr w:type="spellEnd"/>
+            <w:r>
+              <w:t xml:space="preserve"> Khaled </w:t>
+            </w:r>
+            <w:proofErr w:type="spellStart"/>
+            <w:r>
+              <w:t>Moustafa</w:t>
+            </w:r>
+            <w:proofErr w:type="spellEnd"/>
           </w:p>
         </w:tc>
         <w:tc>
@@ -1596,8 +1390,13 @@
               <w:spacing w:after="160" w:line="259" w:lineRule="auto"/>
             </w:pPr>
             <w:r>
-              <w:t>Abdelrahman Ibrahim Ibrahim</w:t>
-            </w:r>
+              <w:t xml:space="preserve">Abdelrahman Ibrahim </w:t>
+            </w:r>
+            <w:proofErr w:type="spellStart"/>
+            <w:r>
+              <w:t>Ibrahim</w:t>
+            </w:r>
+            <w:proofErr w:type="spellEnd"/>
           </w:p>
         </w:tc>
         <w:tc>
@@ -1691,15 +1490,7 @@
         <w:ind w:left="-5"/>
       </w:pPr>
       <w:r>
-        <w:t xml:space="preserve">The result of the design activities based on the requirements analysis done in the previous phaser. the design activities are documented in this software Design document (SDD). This document contains the System decomposition, class diagram and several sequence </w:t>
-      </w:r>
-      <w:proofErr w:type="gramStart"/>
-      <w:r>
-        <w:t>diagram</w:t>
-      </w:r>
-      <w:proofErr w:type="gramEnd"/>
-      <w:r>
-        <w:t xml:space="preserve"> examples for the system ordered by the client (the TA). </w:t>
+        <w:t xml:space="preserve">The result of the design activities based on the requirements analysis done in the previous phaser. the design activities are documented in this software Design document (SDD). This document contains the System decomposition, class diagram and several sequence diagram examples for the system ordered by the client (the TA). </w:t>
       </w:r>
     </w:p>
     <w:p>
@@ -1811,7 +1602,7 @@
                     </pic:cNvPicPr>
                   </pic:nvPicPr>
                   <pic:blipFill>
-                    <a:blip r:embed="rId7">
+                    <a:blip r:embed="rId8">
                       <a:extLst>
                         <a:ext uri="{28A0092B-C50C-407E-A947-70E740481C1C}">
                           <a14:useLocalDpi xmlns:a14="http://schemas.microsoft.com/office/drawing/2010/main" val="0"/>
@@ -1874,7 +1665,7 @@
                     </pic:cNvPicPr>
                   </pic:nvPicPr>
                   <pic:blipFill>
-                    <a:blip r:embed="rId8">
+                    <a:blip r:embed="rId9">
                       <a:extLst>
                         <a:ext uri="{28A0092B-C50C-407E-A947-70E740481C1C}">
                           <a14:useLocalDpi xmlns:a14="http://schemas.microsoft.com/office/drawing/2010/main" val="0"/>
@@ -1988,7 +1779,7 @@
                     </pic:cNvPicPr>
                   </pic:nvPicPr>
                   <pic:blipFill>
-                    <a:blip r:embed="rId9" cstate="print">
+                    <a:blip r:embed="rId10" cstate="print">
                       <a:extLst>
                         <a:ext uri="{28A0092B-C50C-407E-A947-70E740481C1C}">
                           <a14:useLocalDpi xmlns:a14="http://schemas.microsoft.com/office/drawing/2010/main" val="0"/>
@@ -2240,15 +2031,7 @@
               <w:pStyle w:val="TableText"/>
             </w:pPr>
             <w:r>
-              <w:t xml:space="preserve">The group class represents groups in our social network and it is responsible for changing the picture of the group and controlling the users inside the group in relation to the group. Groups have 3 </w:t>
-            </w:r>
-            <w:proofErr w:type="gramStart"/>
-            <w:r>
-              <w:t>types :</w:t>
-            </w:r>
-            <w:proofErr w:type="gramEnd"/>
-            <w:r>
-              <w:t xml:space="preserve"> private , public and secret.</w:t>
+              <w:t>The group class represents groups in our social network and it is responsible for changing the picture of the group and controlling the users inside the group in relation to the group. Groups have 3 types : private , public and secret.</w:t>
             </w:r>
           </w:p>
         </w:tc>
@@ -2374,15 +2157,7 @@
               <w:pStyle w:val="TableText"/>
             </w:pPr>
             <w:r>
-              <w:t xml:space="preserve">The User class in in control of the </w:t>
-            </w:r>
-            <w:proofErr w:type="gramStart"/>
-            <w:r>
-              <w:t>account ,</w:t>
-            </w:r>
-            <w:proofErr w:type="gramEnd"/>
-            <w:r>
-              <w:t xml:space="preserve"> it enables us to sign up, login , logout show our timeline and add friends and send and receive messages as well as control our information</w:t>
+              <w:t>The User class in in control of the account , it enables us to sign up, login , logout show our timeline and add friends and send and receive messages as well as control our information</w:t>
             </w:r>
           </w:p>
         </w:tc>
@@ -2445,37 +2220,7 @@
               <w:pStyle w:val="TableText"/>
             </w:pPr>
             <w:r>
-              <w:t xml:space="preserve">The </w:t>
-            </w:r>
-            <w:r>
-              <w:t>Page</w:t>
-            </w:r>
-            <w:r>
-              <w:t xml:space="preserve"> class represents </w:t>
-            </w:r>
-            <w:r>
-              <w:t xml:space="preserve">pages </w:t>
-            </w:r>
-            <w:r>
-              <w:t xml:space="preserve">in our social network and it is responsible for changing the picture of the </w:t>
-            </w:r>
-            <w:r>
-              <w:t>page</w:t>
-            </w:r>
-            <w:r>
-              <w:t xml:space="preserve"> and controlling the users inside the</w:t>
-            </w:r>
-            <w:r>
-              <w:t xml:space="preserve"> page</w:t>
-            </w:r>
-            <w:r>
-              <w:t xml:space="preserve"> in relation to the </w:t>
-            </w:r>
-            <w:r>
-              <w:t>page</w:t>
-            </w:r>
-            <w:r>
-              <w:t>.</w:t>
+              <w:t>The Page class represents pages in our social network and it is responsible for changing the picture of the page and controlling the users inside the page in relation to the page.</w:t>
             </w:r>
           </w:p>
         </w:tc>
@@ -2700,9 +2445,11 @@
             <w:pPr>
               <w:pStyle w:val="TableText"/>
             </w:pPr>
+            <w:proofErr w:type="spellStart"/>
             <w:r>
               <w:t>InitDB</w:t>
             </w:r>
+            <w:proofErr w:type="spellEnd"/>
           </w:p>
         </w:tc>
         <w:tc>
@@ -2730,10 +2477,16 @@
               <w:pStyle w:val="TableText"/>
             </w:pPr>
             <w:r>
-              <w:t>The InitDB class is used to initialize an Instance of the database</w:t>
-            </w:r>
-            <w:bookmarkStart w:id="4" w:name="_GoBack"/>
-            <w:bookmarkEnd w:id="4"/>
+              <w:t xml:space="preserve">The </w:t>
+            </w:r>
+            <w:proofErr w:type="spellStart"/>
+            <w:r>
+              <w:t>InitDB</w:t>
+            </w:r>
+            <w:proofErr w:type="spellEnd"/>
+            <w:r>
+              <w:t xml:space="preserve"> class is used to initialize an Instance of the database</w:t>
+            </w:r>
           </w:p>
         </w:tc>
       </w:tr>
@@ -2785,174 +2538,6 @@
           <w:szCs w:val="28"/>
         </w:rPr>
       </w:pPr>
-    </w:p>
-    <w:p>
-      <w:pPr>
-        <w:rPr>
-          <w:rFonts w:ascii="Cambria" w:hAnsi="Cambria"/>
-          <w:b/>
-          <w:bCs/>
-          <w:color w:val="4472C4" w:themeColor="accent1"/>
-          <w:sz w:val="28"/>
-          <w:szCs w:val="28"/>
-        </w:rPr>
-      </w:pPr>
-    </w:p>
-    <w:p>
-      <w:pPr>
-        <w:rPr>
-          <w:rFonts w:ascii="Cambria" w:hAnsi="Cambria"/>
-          <w:b/>
-          <w:bCs/>
-          <w:color w:val="4472C4" w:themeColor="accent1"/>
-          <w:sz w:val="28"/>
-          <w:szCs w:val="28"/>
-        </w:rPr>
-      </w:pPr>
-    </w:p>
-    <w:p>
-      <w:pPr>
-        <w:rPr>
-          <w:rFonts w:ascii="Cambria" w:hAnsi="Cambria"/>
-          <w:b/>
-          <w:bCs/>
-          <w:color w:val="4472C4" w:themeColor="accent1"/>
-          <w:sz w:val="28"/>
-          <w:szCs w:val="28"/>
-        </w:rPr>
-      </w:pPr>
-    </w:p>
-    <w:p>
-      <w:pPr>
-        <w:rPr>
-          <w:rFonts w:ascii="Cambria" w:hAnsi="Cambria"/>
-          <w:b/>
-          <w:bCs/>
-          <w:color w:val="4472C4" w:themeColor="accent1"/>
-          <w:sz w:val="28"/>
-          <w:szCs w:val="28"/>
-        </w:rPr>
-      </w:pPr>
-    </w:p>
-    <w:p>
-      <w:pPr>
-        <w:rPr>
-          <w:rFonts w:ascii="Cambria" w:hAnsi="Cambria"/>
-          <w:b/>
-          <w:bCs/>
-          <w:color w:val="4472C4" w:themeColor="accent1"/>
-          <w:sz w:val="28"/>
-          <w:szCs w:val="28"/>
-        </w:rPr>
-      </w:pPr>
-    </w:p>
-    <w:p>
-      <w:pPr>
-        <w:rPr>
-          <w:rFonts w:ascii="Cambria" w:hAnsi="Cambria"/>
-          <w:b/>
-          <w:bCs/>
-          <w:color w:val="4472C4" w:themeColor="accent1"/>
-          <w:sz w:val="28"/>
-          <w:szCs w:val="28"/>
-        </w:rPr>
-      </w:pPr>
-    </w:p>
-    <w:p>
-      <w:pPr>
-        <w:rPr>
-          <w:rFonts w:ascii="Cambria" w:hAnsi="Cambria"/>
-          <w:b/>
-          <w:bCs/>
-          <w:color w:val="4472C4" w:themeColor="accent1"/>
-          <w:sz w:val="28"/>
-          <w:szCs w:val="28"/>
-        </w:rPr>
-      </w:pPr>
-    </w:p>
-    <w:p>
-      <w:pPr>
-        <w:rPr>
-          <w:rFonts w:ascii="Cambria" w:hAnsi="Cambria"/>
-          <w:b/>
-          <w:bCs/>
-          <w:color w:val="4472C4" w:themeColor="accent1"/>
-          <w:sz w:val="28"/>
-          <w:szCs w:val="28"/>
-        </w:rPr>
-      </w:pPr>
-    </w:p>
-    <w:p>
-      <w:pPr>
-        <w:rPr>
-          <w:rFonts w:ascii="Cambria" w:hAnsi="Cambria"/>
-          <w:b/>
-          <w:bCs/>
-          <w:color w:val="4472C4" w:themeColor="accent1"/>
-          <w:sz w:val="28"/>
-          <w:szCs w:val="28"/>
-        </w:rPr>
-      </w:pPr>
-    </w:p>
-    <w:p>
-      <w:pPr>
-        <w:rPr>
-          <w:rFonts w:ascii="Cambria" w:hAnsi="Cambria"/>
-          <w:b/>
-          <w:bCs/>
-          <w:color w:val="4472C4" w:themeColor="accent1"/>
-          <w:sz w:val="28"/>
-          <w:szCs w:val="28"/>
-        </w:rPr>
-      </w:pPr>
-    </w:p>
-    <w:p>
-      <w:pPr>
-        <w:rPr>
-          <w:rFonts w:ascii="Cambria" w:hAnsi="Cambria"/>
-          <w:b/>
-          <w:bCs/>
-          <w:color w:val="4472C4" w:themeColor="accent1"/>
-          <w:sz w:val="28"/>
-          <w:szCs w:val="28"/>
-        </w:rPr>
-      </w:pPr>
-    </w:p>
-    <w:p>
-      <w:pPr>
-        <w:rPr>
-          <w:rFonts w:ascii="Cambria" w:hAnsi="Cambria"/>
-          <w:b/>
-          <w:bCs/>
-          <w:color w:val="4472C4" w:themeColor="accent1"/>
-          <w:sz w:val="28"/>
-          <w:szCs w:val="28"/>
-        </w:rPr>
-      </w:pPr>
-    </w:p>
-    <w:p>
-      <w:pPr>
-        <w:rPr>
-          <w:rFonts w:ascii="Cambria" w:hAnsi="Cambria"/>
-          <w:b/>
-          <w:bCs/>
-          <w:color w:val="4472C4" w:themeColor="accent1"/>
-          <w:sz w:val="28"/>
-          <w:szCs w:val="28"/>
-        </w:rPr>
-      </w:pPr>
-    </w:p>
-    <w:p>
-      <w:pPr>
-        <w:rPr>
-          <w:rFonts w:ascii="Cambria" w:hAnsi="Cambria"/>
-          <w:b/>
-          <w:bCs/>
-          <w:color w:val="4472C4" w:themeColor="accent1"/>
-          <w:sz w:val="28"/>
-          <w:szCs w:val="28"/>
-        </w:rPr>
-      </w:pPr>
       <w:r>
         <w:rPr>
           <w:rFonts w:ascii="Cambria" w:hAnsi="Cambria"/>
@@ -2962,6 +2547,7 @@
           <w:sz w:val="28"/>
           <w:szCs w:val="28"/>
         </w:rPr>
+        <w:lastRenderedPageBreak/>
         <w:t>III. Sequence diagrams</w:t>
       </w:r>
       <w:bookmarkEnd w:id="2"/>
@@ -2986,49 +2572,24 @@
           <w:sz w:val="28"/>
           <w:szCs w:val="28"/>
         </w:rPr>
-        <w:t xml:space="preserve">ID :1 </w:t>
+        <w:t>ID :1 Name : Sign up</w:t>
       </w:r>
-      <w:proofErr w:type="gramStart"/>
+    </w:p>
+    <w:p>
+      <w:pPr>
+        <w:rPr>
+          <w:rFonts w:ascii="Cambria" w:hAnsi="Cambria"/>
+          <w:b/>
+          <w:bCs/>
+          <w:color w:val="4472C4" w:themeColor="accent1"/>
+          <w:sz w:val="28"/>
+          <w:szCs w:val="28"/>
+        </w:rPr>
+      </w:pPr>
       <w:r>
         <w:rPr>
-          <w:rFonts w:ascii="Cambria" w:hAnsi="Cambria"/>
-          <w:b/>
-          <w:bCs/>
-          <w:color w:val="4472C4" w:themeColor="accent1"/>
-          <w:sz w:val="28"/>
-          <w:szCs w:val="28"/>
-        </w:rPr>
-        <w:t>Name :</w:t>
-      </w:r>
-      <w:proofErr w:type="gramEnd"/>
-      <w:r>
-        <w:rPr>
-          <w:rFonts w:ascii="Cambria" w:hAnsi="Cambria"/>
-          <w:b/>
-          <w:bCs/>
-          <w:color w:val="4472C4" w:themeColor="accent1"/>
-          <w:sz w:val="28"/>
-          <w:szCs w:val="28"/>
-        </w:rPr>
-        <w:t xml:space="preserve"> Sign up</w:t>
-      </w:r>
-    </w:p>
-    <w:p>
-      <w:pPr>
-        <w:rPr>
-          <w:rFonts w:ascii="Cambria" w:hAnsi="Cambria"/>
-          <w:b/>
-          <w:bCs/>
-          <w:color w:val="4472C4" w:themeColor="accent1"/>
-          <w:sz w:val="28"/>
-          <w:szCs w:val="28"/>
-        </w:rPr>
-      </w:pPr>
-      <w:r>
-        <w:rPr>
           <w:noProof/>
         </w:rPr>
-        <w:lastRenderedPageBreak/>
         <w:drawing>
           <wp:inline distT="0" distB="0" distL="0" distR="0" wp14:anchorId="6AB18CE6" wp14:editId="0EDFDCA9">
             <wp:extent cx="5943600" cy="3737610"/>
@@ -3047,7 +2608,7 @@
                     </pic:cNvPicPr>
                   </pic:nvPicPr>
                   <pic:blipFill>
-                    <a:blip r:embed="rId10">
+                    <a:blip r:embed="rId11">
                       <a:extLst>
                         <a:ext uri="{28A0092B-C50C-407E-A947-70E740481C1C}">
                           <a14:useLocalDpi xmlns:a14="http://schemas.microsoft.com/office/drawing/2010/main" val="0"/>
@@ -3174,7 +2735,6 @@
           <w:szCs w:val="28"/>
         </w:rPr>
       </w:pPr>
-      <w:proofErr w:type="gramStart"/>
       <w:r>
         <w:rPr>
           <w:rFonts w:ascii="Cambria" w:hAnsi="Cambria"/>
@@ -3184,37 +2744,25 @@
           <w:sz w:val="28"/>
           <w:szCs w:val="28"/>
         </w:rPr>
-        <w:t>ID :</w:t>
+        <w:lastRenderedPageBreak/>
+        <w:t>ID : 2 Name: Log in</w:t>
       </w:r>
-      <w:proofErr w:type="gramEnd"/>
+    </w:p>
+    <w:p>
+      <w:pPr>
+        <w:rPr>
+          <w:rFonts w:ascii="Cambria" w:hAnsi="Cambria"/>
+          <w:b/>
+          <w:bCs/>
+          <w:color w:val="4472C4" w:themeColor="accent1"/>
+          <w:sz w:val="28"/>
+          <w:szCs w:val="28"/>
+        </w:rPr>
+      </w:pPr>
       <w:r>
         <w:rPr>
-          <w:rFonts w:ascii="Cambria" w:hAnsi="Cambria"/>
-          <w:b/>
-          <w:bCs/>
-          <w:color w:val="4472C4" w:themeColor="accent1"/>
-          <w:sz w:val="28"/>
-          <w:szCs w:val="28"/>
-        </w:rPr>
-        <w:t xml:space="preserve"> 2 Name: Log in</w:t>
-      </w:r>
-    </w:p>
-    <w:p>
-      <w:pPr>
-        <w:rPr>
-          <w:rFonts w:ascii="Cambria" w:hAnsi="Cambria"/>
-          <w:b/>
-          <w:bCs/>
-          <w:color w:val="4472C4" w:themeColor="accent1"/>
-          <w:sz w:val="28"/>
-          <w:szCs w:val="28"/>
-        </w:rPr>
-      </w:pPr>
-      <w:r>
-        <w:rPr>
           <w:noProof/>
         </w:rPr>
-        <w:lastRenderedPageBreak/>
         <w:drawing>
           <wp:inline distT="0" distB="0" distL="0" distR="0" wp14:anchorId="258ECFF3" wp14:editId="1CB377A6">
             <wp:extent cx="5943600" cy="4335780"/>
@@ -3233,7 +2781,7 @@
                     </pic:cNvPicPr>
                   </pic:nvPicPr>
                   <pic:blipFill>
-                    <a:blip r:embed="rId11">
+                    <a:blip r:embed="rId12">
                       <a:extLst>
                         <a:ext uri="{28A0092B-C50C-407E-A947-70E740481C1C}">
                           <a14:useLocalDpi xmlns:a14="http://schemas.microsoft.com/office/drawing/2010/main" val="0"/>
@@ -3348,7 +2896,6 @@
           <w:szCs w:val="28"/>
         </w:rPr>
       </w:pPr>
-      <w:proofErr w:type="gramStart"/>
       <w:r>
         <w:rPr>
           <w:rFonts w:ascii="Cambria" w:hAnsi="Cambria"/>
@@ -3358,37 +2905,25 @@
           <w:sz w:val="28"/>
           <w:szCs w:val="28"/>
         </w:rPr>
-        <w:t>ID :</w:t>
+        <w:lastRenderedPageBreak/>
+        <w:t>ID : 3 Name : find friend</w:t>
       </w:r>
-      <w:proofErr w:type="gramEnd"/>
+    </w:p>
+    <w:p>
+      <w:pPr>
+        <w:rPr>
+          <w:rFonts w:ascii="Cambria" w:hAnsi="Cambria"/>
+          <w:b/>
+          <w:bCs/>
+          <w:color w:val="4472C4" w:themeColor="accent1"/>
+          <w:sz w:val="28"/>
+          <w:szCs w:val="28"/>
+        </w:rPr>
+      </w:pPr>
       <w:r>
         <w:rPr>
-          <w:rFonts w:ascii="Cambria" w:hAnsi="Cambria"/>
-          <w:b/>
-          <w:bCs/>
-          <w:color w:val="4472C4" w:themeColor="accent1"/>
-          <w:sz w:val="28"/>
-          <w:szCs w:val="28"/>
-        </w:rPr>
-        <w:t xml:space="preserve"> 3 Name : find friend</w:t>
-      </w:r>
-    </w:p>
-    <w:p>
-      <w:pPr>
-        <w:rPr>
-          <w:rFonts w:ascii="Cambria" w:hAnsi="Cambria"/>
-          <w:b/>
-          <w:bCs/>
-          <w:color w:val="4472C4" w:themeColor="accent1"/>
-          <w:sz w:val="28"/>
-          <w:szCs w:val="28"/>
-        </w:rPr>
-      </w:pPr>
-      <w:r>
-        <w:rPr>
           <w:noProof/>
         </w:rPr>
-        <w:lastRenderedPageBreak/>
         <w:drawing>
           <wp:inline distT="0" distB="0" distL="0" distR="0" wp14:anchorId="34C93283" wp14:editId="1952AC5C">
             <wp:extent cx="5943600" cy="4551680"/>
@@ -3407,7 +2942,7 @@
                     </pic:cNvPicPr>
                   </pic:nvPicPr>
                   <pic:blipFill>
-                    <a:blip r:embed="rId12">
+                    <a:blip r:embed="rId13">
                       <a:extLst>
                         <a:ext uri="{28A0092B-C50C-407E-A947-70E740481C1C}">
                           <a14:useLocalDpi xmlns:a14="http://schemas.microsoft.com/office/drawing/2010/main" val="0"/>
@@ -3522,7 +3057,6 @@
           <w:szCs w:val="28"/>
         </w:rPr>
       </w:pPr>
-      <w:proofErr w:type="gramStart"/>
       <w:r>
         <w:rPr>
           <w:rFonts w:ascii="Cambria" w:hAnsi="Cambria"/>
@@ -3532,37 +3066,25 @@
           <w:sz w:val="28"/>
           <w:szCs w:val="28"/>
         </w:rPr>
-        <w:t>ID :</w:t>
+        <w:lastRenderedPageBreak/>
+        <w:t>ID : 4 Name : Search By Hashtag</w:t>
       </w:r>
-      <w:proofErr w:type="gramEnd"/>
+    </w:p>
+    <w:p>
+      <w:pPr>
+        <w:rPr>
+          <w:rFonts w:ascii="Cambria" w:hAnsi="Cambria"/>
+          <w:b/>
+          <w:bCs/>
+          <w:color w:val="4472C4" w:themeColor="accent1"/>
+          <w:sz w:val="28"/>
+          <w:szCs w:val="28"/>
+        </w:rPr>
+      </w:pPr>
       <w:r>
         <w:rPr>
-          <w:rFonts w:ascii="Cambria" w:hAnsi="Cambria"/>
-          <w:b/>
-          <w:bCs/>
-          <w:color w:val="4472C4" w:themeColor="accent1"/>
-          <w:sz w:val="28"/>
-          <w:szCs w:val="28"/>
-        </w:rPr>
-        <w:t xml:space="preserve"> 4 Name : Search By Hashtag</w:t>
-      </w:r>
-    </w:p>
-    <w:p>
-      <w:pPr>
-        <w:rPr>
-          <w:rFonts w:ascii="Cambria" w:hAnsi="Cambria"/>
-          <w:b/>
-          <w:bCs/>
-          <w:color w:val="4472C4" w:themeColor="accent1"/>
-          <w:sz w:val="28"/>
-          <w:szCs w:val="28"/>
-        </w:rPr>
-      </w:pPr>
-      <w:r>
-        <w:rPr>
           <w:noProof/>
         </w:rPr>
-        <w:lastRenderedPageBreak/>
         <w:drawing>
           <wp:inline distT="0" distB="0" distL="0" distR="0" wp14:anchorId="7243F763" wp14:editId="071CF9B7">
             <wp:extent cx="5943600" cy="5030470"/>
@@ -3581,7 +3103,7 @@
                     </pic:cNvPicPr>
                   </pic:nvPicPr>
                   <pic:blipFill>
-                    <a:blip r:embed="rId13">
+                    <a:blip r:embed="rId14">
                       <a:extLst>
                         <a:ext uri="{28A0092B-C50C-407E-A947-70E740481C1C}">
                           <a14:useLocalDpi xmlns:a14="http://schemas.microsoft.com/office/drawing/2010/main" val="0"/>
@@ -3693,12 +3215,691 @@
           <w:sz w:val="28"/>
           <w:szCs w:val="28"/>
         </w:rPr>
+        <w:lastRenderedPageBreak/>
+        <w:t>ID : 5 Name : Request Join Group</w:t>
+      </w:r>
+    </w:p>
+    <w:p>
+      <w:pPr>
+        <w:rPr>
+          <w:rFonts w:ascii="Cambria" w:hAnsi="Cambria"/>
+          <w:b/>
+          <w:bCs/>
+          <w:color w:val="4472C4" w:themeColor="accent1"/>
+          <w:sz w:val="28"/>
+          <w:szCs w:val="28"/>
+        </w:rPr>
+      </w:pPr>
+      <w:r>
+        <w:rPr>
+          <w:noProof/>
+        </w:rPr>
+        <w:drawing>
+          <wp:inline distT="0" distB="0" distL="0" distR="0" wp14:anchorId="4295DB39" wp14:editId="61D4094B">
+            <wp:extent cx="5943600" cy="4048125"/>
+            <wp:effectExtent l="0" t="0" r="0" b="0"/>
+            <wp:docPr id="10" name="Picture 10"/>
+            <wp:cNvGraphicFramePr>
+              <a:graphicFrameLocks xmlns:a="http://schemas.openxmlformats.org/drawingml/2006/main" noChangeAspect="1"/>
+            </wp:cNvGraphicFramePr>
+            <a:graphic xmlns:a="http://schemas.openxmlformats.org/drawingml/2006/main">
+              <a:graphicData uri="http://schemas.openxmlformats.org/drawingml/2006/picture">
+                <pic:pic xmlns:pic="http://schemas.openxmlformats.org/drawingml/2006/picture">
+                  <pic:nvPicPr>
+                    <pic:cNvPr id="0" name="Picture 1"/>
+                    <pic:cNvPicPr>
+                      <a:picLocks noChangeAspect="1" noChangeArrowheads="1"/>
+                    </pic:cNvPicPr>
+                  </pic:nvPicPr>
+                  <pic:blipFill>
+                    <a:blip r:embed="rId15" cstate="print">
+                      <a:extLst>
+                        <a:ext uri="{28A0092B-C50C-407E-A947-70E740481C1C}">
+                          <a14:useLocalDpi xmlns:a14="http://schemas.microsoft.com/office/drawing/2010/main" val="0"/>
+                        </a:ext>
+                      </a:extLst>
+                    </a:blip>
+                    <a:srcRect/>
+                    <a:stretch>
+                      <a:fillRect/>
+                    </a:stretch>
+                  </pic:blipFill>
+                  <pic:spPr bwMode="auto">
+                    <a:xfrm>
+                      <a:off x="0" y="0"/>
+                      <a:ext cx="5943600" cy="4048125"/>
+                    </a:xfrm>
+                    <a:prstGeom prst="rect">
+                      <a:avLst/>
+                    </a:prstGeom>
+                    <a:noFill/>
+                    <a:ln>
+                      <a:noFill/>
+                    </a:ln>
+                  </pic:spPr>
+                </pic:pic>
+              </a:graphicData>
+            </a:graphic>
+          </wp:inline>
+        </w:drawing>
+      </w:r>
+    </w:p>
+    <w:p>
+      <w:pPr>
+        <w:rPr>
+          <w:rFonts w:ascii="Cambria" w:hAnsi="Cambria"/>
+          <w:b/>
+          <w:bCs/>
+          <w:color w:val="4472C4" w:themeColor="accent1"/>
+          <w:sz w:val="28"/>
+          <w:szCs w:val="28"/>
+        </w:rPr>
+      </w:pPr>
+    </w:p>
+    <w:p>
+      <w:pPr>
+        <w:rPr>
+          <w:rFonts w:ascii="Cambria" w:hAnsi="Cambria"/>
+          <w:b/>
+          <w:bCs/>
+          <w:color w:val="4472C4" w:themeColor="accent1"/>
+          <w:sz w:val="28"/>
+          <w:szCs w:val="28"/>
+        </w:rPr>
+      </w:pPr>
+    </w:p>
+    <w:p>
+      <w:pPr>
+        <w:rPr>
+          <w:rFonts w:ascii="Cambria" w:hAnsi="Cambria"/>
+          <w:b/>
+          <w:bCs/>
+          <w:color w:val="4472C4" w:themeColor="accent1"/>
+          <w:sz w:val="28"/>
+          <w:szCs w:val="28"/>
+        </w:rPr>
+      </w:pPr>
+    </w:p>
+    <w:p>
+      <w:pPr>
+        <w:rPr>
+          <w:rFonts w:ascii="Cambria" w:hAnsi="Cambria"/>
+          <w:b/>
+          <w:bCs/>
+          <w:color w:val="4472C4" w:themeColor="accent1"/>
+          <w:sz w:val="28"/>
+          <w:szCs w:val="28"/>
+        </w:rPr>
+      </w:pPr>
+    </w:p>
+    <w:p>
+      <w:pPr>
+        <w:rPr>
+          <w:rFonts w:ascii="Cambria" w:hAnsi="Cambria"/>
+          <w:b/>
+          <w:bCs/>
+          <w:color w:val="4472C4" w:themeColor="accent1"/>
+          <w:sz w:val="28"/>
+          <w:szCs w:val="28"/>
+        </w:rPr>
+      </w:pPr>
+    </w:p>
+    <w:p>
+      <w:pPr>
+        <w:rPr>
+          <w:rFonts w:ascii="Cambria" w:hAnsi="Cambria"/>
+          <w:b/>
+          <w:bCs/>
+          <w:color w:val="4472C4" w:themeColor="accent1"/>
+          <w:sz w:val="28"/>
+          <w:szCs w:val="28"/>
+        </w:rPr>
+      </w:pPr>
+    </w:p>
+    <w:p>
+      <w:pPr>
+        <w:rPr>
+          <w:rFonts w:ascii="Cambria" w:hAnsi="Cambria"/>
+          <w:b/>
+          <w:bCs/>
+          <w:color w:val="4472C4" w:themeColor="accent1"/>
+          <w:sz w:val="28"/>
+          <w:szCs w:val="28"/>
+        </w:rPr>
+      </w:pPr>
+    </w:p>
+    <w:p>
+      <w:pPr>
+        <w:rPr>
+          <w:rFonts w:ascii="Cambria" w:hAnsi="Cambria"/>
+          <w:b/>
+          <w:bCs/>
+          <w:color w:val="4472C4" w:themeColor="accent1"/>
+          <w:sz w:val="28"/>
+          <w:szCs w:val="28"/>
+        </w:rPr>
+      </w:pPr>
+      <w:r>
+        <w:rPr>
+          <w:rFonts w:ascii="Cambria" w:hAnsi="Cambria"/>
+          <w:b/>
+          <w:bCs/>
+          <w:color w:val="4472C4" w:themeColor="accent1"/>
+          <w:sz w:val="28"/>
+          <w:szCs w:val="28"/>
+        </w:rPr>
+        <w:lastRenderedPageBreak/>
+        <w:t>ID : 6 Name : request Leave group</w:t>
+      </w:r>
+    </w:p>
+    <w:p>
+      <w:pPr>
+        <w:rPr>
+          <w:rFonts w:ascii="Cambria" w:hAnsi="Cambria"/>
+          <w:b/>
+          <w:bCs/>
+          <w:color w:val="4472C4" w:themeColor="accent1"/>
+          <w:sz w:val="28"/>
+          <w:szCs w:val="28"/>
+        </w:rPr>
+      </w:pPr>
+      <w:r>
+        <w:rPr>
+          <w:noProof/>
+        </w:rPr>
+        <w:drawing>
+          <wp:inline distT="0" distB="0" distL="0" distR="0" wp14:anchorId="0277104C" wp14:editId="2C4ECAD8">
+            <wp:extent cx="5943600" cy="4607560"/>
+            <wp:effectExtent l="0" t="0" r="0" b="0"/>
+            <wp:docPr id="14" name="Picture 14"/>
+            <wp:cNvGraphicFramePr>
+              <a:graphicFrameLocks xmlns:a="http://schemas.openxmlformats.org/drawingml/2006/main" noChangeAspect="1"/>
+            </wp:cNvGraphicFramePr>
+            <a:graphic xmlns:a="http://schemas.openxmlformats.org/drawingml/2006/main">
+              <a:graphicData uri="http://schemas.openxmlformats.org/drawingml/2006/picture">
+                <pic:pic xmlns:pic="http://schemas.openxmlformats.org/drawingml/2006/picture">
+                  <pic:nvPicPr>
+                    <pic:cNvPr id="0" name="Picture 3"/>
+                    <pic:cNvPicPr>
+                      <a:picLocks noChangeAspect="1" noChangeArrowheads="1"/>
+                    </pic:cNvPicPr>
+                  </pic:nvPicPr>
+                  <pic:blipFill>
+                    <a:blip r:embed="rId16" cstate="print">
+                      <a:extLst>
+                        <a:ext uri="{28A0092B-C50C-407E-A947-70E740481C1C}">
+                          <a14:useLocalDpi xmlns:a14="http://schemas.microsoft.com/office/drawing/2010/main" val="0"/>
+                        </a:ext>
+                      </a:extLst>
+                    </a:blip>
+                    <a:srcRect/>
+                    <a:stretch>
+                      <a:fillRect/>
+                    </a:stretch>
+                  </pic:blipFill>
+                  <pic:spPr bwMode="auto">
+                    <a:xfrm>
+                      <a:off x="0" y="0"/>
+                      <a:ext cx="5943600" cy="4607560"/>
+                    </a:xfrm>
+                    <a:prstGeom prst="rect">
+                      <a:avLst/>
+                    </a:prstGeom>
+                    <a:noFill/>
+                    <a:ln>
+                      <a:noFill/>
+                    </a:ln>
+                  </pic:spPr>
+                </pic:pic>
+              </a:graphicData>
+            </a:graphic>
+          </wp:inline>
+        </w:drawing>
+      </w:r>
+    </w:p>
+    <w:p>
+      <w:pPr>
+        <w:rPr>
+          <w:rFonts w:ascii="Cambria" w:hAnsi="Cambria"/>
+          <w:b/>
+          <w:bCs/>
+          <w:color w:val="4472C4" w:themeColor="accent1"/>
+          <w:sz w:val="28"/>
+          <w:szCs w:val="28"/>
+        </w:rPr>
+      </w:pPr>
+    </w:p>
+    <w:p>
+      <w:pPr>
+        <w:rPr>
+          <w:rFonts w:ascii="Cambria" w:hAnsi="Cambria"/>
+          <w:b/>
+          <w:bCs/>
+          <w:color w:val="4472C4" w:themeColor="accent1"/>
+          <w:sz w:val="28"/>
+          <w:szCs w:val="28"/>
+        </w:rPr>
+      </w:pPr>
+    </w:p>
+    <w:p>
+      <w:pPr>
+        <w:rPr>
+          <w:rFonts w:ascii="Cambria" w:hAnsi="Cambria"/>
+          <w:b/>
+          <w:bCs/>
+          <w:color w:val="4472C4" w:themeColor="accent1"/>
+          <w:sz w:val="28"/>
+          <w:szCs w:val="28"/>
+        </w:rPr>
+      </w:pPr>
+    </w:p>
+    <w:p>
+      <w:pPr>
+        <w:rPr>
+          <w:rFonts w:ascii="Cambria" w:hAnsi="Cambria"/>
+          <w:b/>
+          <w:bCs/>
+          <w:color w:val="4472C4" w:themeColor="accent1"/>
+          <w:sz w:val="28"/>
+          <w:szCs w:val="28"/>
+        </w:rPr>
+      </w:pPr>
+    </w:p>
+    <w:p>
+      <w:pPr>
+        <w:rPr>
+          <w:rFonts w:ascii="Cambria" w:hAnsi="Cambria"/>
+          <w:b/>
+          <w:bCs/>
+          <w:color w:val="4472C4" w:themeColor="accent1"/>
+          <w:sz w:val="28"/>
+          <w:szCs w:val="28"/>
+        </w:rPr>
+      </w:pPr>
+    </w:p>
+    <w:p>
+      <w:pPr>
+        <w:rPr>
+          <w:rFonts w:ascii="Cambria" w:hAnsi="Cambria"/>
+          <w:b/>
+          <w:bCs/>
+          <w:color w:val="4472C4" w:themeColor="accent1"/>
+          <w:sz w:val="28"/>
+          <w:szCs w:val="28"/>
+        </w:rPr>
+      </w:pPr>
+    </w:p>
+    <w:p>
+      <w:pPr>
+        <w:rPr>
+          <w:rFonts w:ascii="Cambria" w:hAnsi="Cambria"/>
+          <w:b/>
+          <w:bCs/>
+          <w:color w:val="4472C4" w:themeColor="accent1"/>
+          <w:sz w:val="28"/>
+          <w:szCs w:val="28"/>
+        </w:rPr>
+      </w:pPr>
+    </w:p>
+    <w:p>
+      <w:pPr>
+        <w:rPr>
+          <w:rFonts w:ascii="Cambria" w:hAnsi="Cambria"/>
+          <w:b/>
+          <w:bCs/>
+          <w:color w:val="4472C4" w:themeColor="accent1"/>
+          <w:sz w:val="28"/>
+          <w:szCs w:val="28"/>
+        </w:rPr>
+      </w:pPr>
+      <w:r>
+        <w:rPr>
+          <w:rFonts w:ascii="Cambria" w:hAnsi="Cambria"/>
+          <w:b/>
+          <w:bCs/>
+          <w:color w:val="4472C4" w:themeColor="accent1"/>
+          <w:sz w:val="28"/>
+          <w:szCs w:val="28"/>
+        </w:rPr>
+        <w:t>ID : 7 Name : View Page</w:t>
+      </w:r>
+    </w:p>
+    <w:p>
+      <w:pPr>
+        <w:rPr>
+          <w:rFonts w:ascii="Cambria" w:hAnsi="Cambria"/>
+          <w:b/>
+          <w:bCs/>
+          <w:color w:val="4472C4" w:themeColor="accent1"/>
+          <w:sz w:val="28"/>
+          <w:szCs w:val="28"/>
+        </w:rPr>
+      </w:pPr>
+      <w:r>
+        <w:rPr>
+          <w:noProof/>
+        </w:rPr>
+        <w:drawing>
+          <wp:inline distT="0" distB="0" distL="0" distR="0" wp14:anchorId="0A409221" wp14:editId="57916AA8">
+            <wp:extent cx="5943600" cy="4036060"/>
+            <wp:effectExtent l="0" t="0" r="0" b="0"/>
+            <wp:docPr id="15" name="Picture 15"/>
+            <wp:cNvGraphicFramePr>
+              <a:graphicFrameLocks xmlns:a="http://schemas.openxmlformats.org/drawingml/2006/main" noChangeAspect="1"/>
+            </wp:cNvGraphicFramePr>
+            <a:graphic xmlns:a="http://schemas.openxmlformats.org/drawingml/2006/main">
+              <a:graphicData uri="http://schemas.openxmlformats.org/drawingml/2006/picture">
+                <pic:pic xmlns:pic="http://schemas.openxmlformats.org/drawingml/2006/picture">
+                  <pic:nvPicPr>
+                    <pic:cNvPr id="0" name="Picture 5"/>
+                    <pic:cNvPicPr>
+                      <a:picLocks noChangeAspect="1" noChangeArrowheads="1"/>
+                    </pic:cNvPicPr>
+                  </pic:nvPicPr>
+                  <pic:blipFill>
+                    <a:blip r:embed="rId17" cstate="print">
+                      <a:extLst>
+                        <a:ext uri="{28A0092B-C50C-407E-A947-70E740481C1C}">
+                          <a14:useLocalDpi xmlns:a14="http://schemas.microsoft.com/office/drawing/2010/main" val="0"/>
+                        </a:ext>
+                      </a:extLst>
+                    </a:blip>
+                    <a:srcRect/>
+                    <a:stretch>
+                      <a:fillRect/>
+                    </a:stretch>
+                  </pic:blipFill>
+                  <pic:spPr bwMode="auto">
+                    <a:xfrm>
+                      <a:off x="0" y="0"/>
+                      <a:ext cx="5943600" cy="4036060"/>
+                    </a:xfrm>
+                    <a:prstGeom prst="rect">
+                      <a:avLst/>
+                    </a:prstGeom>
+                    <a:noFill/>
+                    <a:ln>
+                      <a:noFill/>
+                    </a:ln>
+                  </pic:spPr>
+                </pic:pic>
+              </a:graphicData>
+            </a:graphic>
+          </wp:inline>
+        </w:drawing>
+      </w:r>
+    </w:p>
+    <w:p>
+      <w:pPr>
+        <w:rPr>
+          <w:rFonts w:ascii="Cambria" w:hAnsi="Cambria"/>
+          <w:b/>
+          <w:bCs/>
+          <w:color w:val="4472C4" w:themeColor="accent1"/>
+          <w:sz w:val="28"/>
+          <w:szCs w:val="28"/>
+        </w:rPr>
+      </w:pPr>
+    </w:p>
+    <w:p>
+      <w:pPr>
+        <w:rPr>
+          <w:rFonts w:ascii="Cambria" w:hAnsi="Cambria"/>
+          <w:b/>
+          <w:bCs/>
+          <w:color w:val="4472C4" w:themeColor="accent1"/>
+          <w:sz w:val="28"/>
+          <w:szCs w:val="28"/>
+        </w:rPr>
+      </w:pPr>
+    </w:p>
+    <w:p>
+      <w:pPr>
+        <w:rPr>
+          <w:rFonts w:ascii="Cambria" w:hAnsi="Cambria"/>
+          <w:b/>
+          <w:bCs/>
+          <w:color w:val="4472C4" w:themeColor="accent1"/>
+          <w:sz w:val="28"/>
+          <w:szCs w:val="28"/>
+        </w:rPr>
+      </w:pPr>
+    </w:p>
+    <w:p>
+      <w:pPr>
+        <w:rPr>
+          <w:rFonts w:ascii="Cambria" w:hAnsi="Cambria"/>
+          <w:b/>
+          <w:bCs/>
+          <w:color w:val="4472C4" w:themeColor="accent1"/>
+          <w:sz w:val="28"/>
+          <w:szCs w:val="28"/>
+        </w:rPr>
+      </w:pPr>
+    </w:p>
+    <w:p>
+      <w:pPr>
+        <w:rPr>
+          <w:rFonts w:ascii="Cambria" w:hAnsi="Cambria"/>
+          <w:b/>
+          <w:bCs/>
+          <w:color w:val="4472C4" w:themeColor="accent1"/>
+          <w:sz w:val="28"/>
+          <w:szCs w:val="28"/>
+        </w:rPr>
+      </w:pPr>
+    </w:p>
+    <w:p>
+      <w:pPr>
+        <w:rPr>
+          <w:rFonts w:ascii="Cambria" w:hAnsi="Cambria"/>
+          <w:b/>
+          <w:bCs/>
+          <w:color w:val="4472C4" w:themeColor="accent1"/>
+          <w:sz w:val="28"/>
+          <w:szCs w:val="28"/>
+        </w:rPr>
+      </w:pPr>
+    </w:p>
+    <w:p>
+      <w:pPr>
+        <w:rPr>
+          <w:rFonts w:ascii="Cambria" w:hAnsi="Cambria"/>
+          <w:b/>
+          <w:bCs/>
+          <w:color w:val="4472C4" w:themeColor="accent1"/>
+          <w:sz w:val="28"/>
+          <w:szCs w:val="28"/>
+        </w:rPr>
+      </w:pPr>
+    </w:p>
+    <w:p>
+      <w:pPr>
+        <w:rPr>
+          <w:rFonts w:ascii="Cambria" w:hAnsi="Cambria"/>
+          <w:b/>
+          <w:bCs/>
+          <w:color w:val="4472C4" w:themeColor="accent1"/>
+          <w:sz w:val="28"/>
+          <w:szCs w:val="28"/>
+        </w:rPr>
+      </w:pPr>
+    </w:p>
+    <w:p>
+      <w:pPr>
+        <w:rPr>
+          <w:rFonts w:ascii="Cambria" w:hAnsi="Cambria"/>
+          <w:b/>
+          <w:bCs/>
+          <w:color w:val="4472C4" w:themeColor="accent1"/>
+          <w:sz w:val="28"/>
+          <w:szCs w:val="28"/>
+        </w:rPr>
+      </w:pPr>
+      <w:r>
+        <w:rPr>
+          <w:rFonts w:ascii="Cambria" w:hAnsi="Cambria"/>
+          <w:b/>
+          <w:bCs/>
+          <w:color w:val="4472C4" w:themeColor="accent1"/>
+          <w:sz w:val="28"/>
+          <w:szCs w:val="28"/>
+        </w:rPr>
+        <w:t>ID : 8 Name : View timeline</w:t>
+      </w:r>
+    </w:p>
+    <w:p>
+      <w:pPr>
+        <w:rPr>
+          <w:rFonts w:ascii="Cambria" w:hAnsi="Cambria"/>
+          <w:b/>
+          <w:bCs/>
+          <w:color w:val="4472C4" w:themeColor="accent1"/>
+          <w:sz w:val="28"/>
+          <w:szCs w:val="28"/>
+        </w:rPr>
+      </w:pPr>
+      <w:r>
+        <w:rPr>
+          <w:noProof/>
+        </w:rPr>
+        <w:drawing>
+          <wp:inline distT="0" distB="0" distL="0" distR="0" wp14:anchorId="40923080" wp14:editId="2DD0FA58">
+            <wp:extent cx="5943600" cy="4116705"/>
+            <wp:effectExtent l="0" t="0" r="0" b="0"/>
+            <wp:docPr id="16" name="Picture 16"/>
+            <wp:cNvGraphicFramePr>
+              <a:graphicFrameLocks xmlns:a="http://schemas.openxmlformats.org/drawingml/2006/main" noChangeAspect="1"/>
+            </wp:cNvGraphicFramePr>
+            <a:graphic xmlns:a="http://schemas.openxmlformats.org/drawingml/2006/main">
+              <a:graphicData uri="http://schemas.openxmlformats.org/drawingml/2006/picture">
+                <pic:pic xmlns:pic="http://schemas.openxmlformats.org/drawingml/2006/picture">
+                  <pic:nvPicPr>
+                    <pic:cNvPr id="0" name="Picture 7"/>
+                    <pic:cNvPicPr>
+                      <a:picLocks noChangeAspect="1" noChangeArrowheads="1"/>
+                    </pic:cNvPicPr>
+                  </pic:nvPicPr>
+                  <pic:blipFill>
+                    <a:blip r:embed="rId18" cstate="print">
+                      <a:extLst>
+                        <a:ext uri="{28A0092B-C50C-407E-A947-70E740481C1C}">
+                          <a14:useLocalDpi xmlns:a14="http://schemas.microsoft.com/office/drawing/2010/main" val="0"/>
+                        </a:ext>
+                      </a:extLst>
+                    </a:blip>
+                    <a:srcRect/>
+                    <a:stretch>
+                      <a:fillRect/>
+                    </a:stretch>
+                  </pic:blipFill>
+                  <pic:spPr bwMode="auto">
+                    <a:xfrm>
+                      <a:off x="0" y="0"/>
+                      <a:ext cx="5943600" cy="4116705"/>
+                    </a:xfrm>
+                    <a:prstGeom prst="rect">
+                      <a:avLst/>
+                    </a:prstGeom>
+                    <a:noFill/>
+                    <a:ln>
+                      <a:noFill/>
+                    </a:ln>
+                  </pic:spPr>
+                </pic:pic>
+              </a:graphicData>
+            </a:graphic>
+          </wp:inline>
+        </w:drawing>
+      </w:r>
+    </w:p>
+    <w:p>
+      <w:pPr>
+        <w:rPr>
+          <w:rFonts w:ascii="Cambria" w:hAnsi="Cambria"/>
+          <w:b/>
+          <w:bCs/>
+          <w:color w:val="4472C4" w:themeColor="accent1"/>
+          <w:sz w:val="28"/>
+          <w:szCs w:val="28"/>
+        </w:rPr>
+      </w:pPr>
+    </w:p>
+    <w:p>
+      <w:pPr>
+        <w:rPr>
+          <w:rFonts w:ascii="Cambria" w:hAnsi="Cambria"/>
+          <w:b/>
+          <w:bCs/>
+          <w:color w:val="4472C4" w:themeColor="accent1"/>
+          <w:sz w:val="28"/>
+          <w:szCs w:val="28"/>
+        </w:rPr>
+      </w:pPr>
+    </w:p>
+    <w:p>
+      <w:pPr>
+        <w:rPr>
+          <w:rFonts w:ascii="Cambria" w:hAnsi="Cambria"/>
+          <w:b/>
+          <w:bCs/>
+          <w:color w:val="4472C4" w:themeColor="accent1"/>
+          <w:sz w:val="28"/>
+          <w:szCs w:val="28"/>
+        </w:rPr>
+      </w:pPr>
+    </w:p>
+    <w:p>
+      <w:pPr>
+        <w:rPr>
+          <w:rFonts w:ascii="Cambria" w:hAnsi="Cambria"/>
+          <w:b/>
+          <w:bCs/>
+          <w:color w:val="4472C4" w:themeColor="accent1"/>
+          <w:sz w:val="28"/>
+          <w:szCs w:val="28"/>
+        </w:rPr>
+      </w:pPr>
+    </w:p>
+    <w:p>
+      <w:pPr>
+        <w:rPr>
+          <w:rFonts w:ascii="Cambria" w:hAnsi="Cambria"/>
+          <w:b/>
+          <w:bCs/>
+          <w:color w:val="4472C4" w:themeColor="accent1"/>
+          <w:sz w:val="28"/>
+          <w:szCs w:val="28"/>
+        </w:rPr>
+      </w:pPr>
+    </w:p>
+    <w:p>
+      <w:pPr>
+        <w:rPr>
+          <w:rFonts w:ascii="Cambria" w:hAnsi="Cambria"/>
+          <w:b/>
+          <w:bCs/>
+          <w:color w:val="4472C4" w:themeColor="accent1"/>
+          <w:sz w:val="28"/>
+          <w:szCs w:val="28"/>
+        </w:rPr>
+      </w:pPr>
+      <w:r>
+        <w:rPr>
+          <w:rFonts w:ascii="Cambria" w:hAnsi="Cambria"/>
+          <w:b/>
+          <w:bCs/>
+          <w:color w:val="4472C4" w:themeColor="accent1"/>
+          <w:sz w:val="28"/>
+          <w:szCs w:val="28"/>
+        </w:rPr>
+        <w:lastRenderedPageBreak/>
         <w:t>Sequence Usage Table</w:t>
       </w:r>
     </w:p>
     <w:tbl>
       <w:tblPr>
-        <w:tblW w:w="9030" w:type="dxa"/>
+        <w:tblW w:w="9350" w:type="dxa"/>
         <w:tblBorders>
           <w:top w:val="single" w:sz="8" w:space="0" w:color="000000"/>
           <w:left w:val="single" w:sz="8" w:space="0" w:color="000000"/>
@@ -3713,12 +3914,12 @@
       <w:tblGrid>
         <w:gridCol w:w="3010"/>
         <w:gridCol w:w="3010"/>
-        <w:gridCol w:w="3010"/>
+        <w:gridCol w:w="3330"/>
       </w:tblGrid>
       <w:tr>
         <w:tc>
           <w:tcPr>
-            <w:tcW w:w="3009" w:type="dxa"/>
+            <w:tcW w:w="3010" w:type="dxa"/>
             <w:tcBorders>
               <w:top w:val="single" w:sz="8" w:space="0" w:color="000000"/>
               <w:left w:val="single" w:sz="8" w:space="0" w:color="000000"/>
@@ -3739,14 +3940,13 @@
               <w:spacing w:line="240" w:lineRule="auto"/>
             </w:pPr>
             <w:r>
-              <w:lastRenderedPageBreak/>
               <w:t>Class Name</w:t>
             </w:r>
           </w:p>
         </w:tc>
         <w:tc>
           <w:tcPr>
-            <w:tcW w:w="3009" w:type="dxa"/>
+            <w:tcW w:w="3010" w:type="dxa"/>
             <w:tcBorders>
               <w:top w:val="single" w:sz="8" w:space="0" w:color="000000"/>
               <w:left w:val="single" w:sz="8" w:space="0" w:color="000000"/>
@@ -3773,7 +3973,7 @@
         </w:tc>
         <w:tc>
           <w:tcPr>
-            <w:tcW w:w="3009" w:type="dxa"/>
+            <w:tcW w:w="3330" w:type="dxa"/>
             <w:tcBorders>
               <w:top w:val="single" w:sz="8" w:space="0" w:color="000000"/>
               <w:left w:val="single" w:sz="8" w:space="0" w:color="000000"/>
@@ -3800,9 +4000,12 @@
         </w:tc>
       </w:tr>
       <w:tr>
-        <w:tc>
-          <w:tcPr>
-            <w:tcW w:w="3009" w:type="dxa"/>
+        <w:trPr>
+          <w:trHeight w:val="654"/>
+        </w:trPr>
+        <w:tc>
+          <w:tcPr>
+            <w:tcW w:w="3010" w:type="dxa"/>
             <w:tcBorders>
               <w:top w:val="single" w:sz="8" w:space="0" w:color="000000"/>
               <w:left w:val="single" w:sz="8" w:space="0" w:color="000000"/>
@@ -3829,7 +4032,7 @@
         </w:tc>
         <w:tc>
           <w:tcPr>
-            <w:tcW w:w="3009" w:type="dxa"/>
+            <w:tcW w:w="3010" w:type="dxa"/>
             <w:tcBorders>
               <w:top w:val="single" w:sz="8" w:space="0" w:color="000000"/>
               <w:left w:val="single" w:sz="8" w:space="0" w:color="000000"/>
@@ -3856,7 +4059,7 @@
         </w:tc>
         <w:tc>
           <w:tcPr>
-            <w:tcW w:w="3009" w:type="dxa"/>
+            <w:tcW w:w="3330" w:type="dxa"/>
             <w:tcBorders>
               <w:top w:val="single" w:sz="8" w:space="0" w:color="000000"/>
               <w:left w:val="single" w:sz="8" w:space="0" w:color="000000"/>
@@ -3876,21 +4079,18 @@
               <w:widowControl w:val="0"/>
               <w:spacing w:line="240" w:lineRule="auto"/>
             </w:pPr>
-            <w:proofErr w:type="gramStart"/>
-            <w:r>
-              <w:t>signup,login</w:t>
-            </w:r>
-            <w:proofErr w:type="gramEnd"/>
-            <w:r>
-              <w:t>,findFriend,addFriend,searchByHashtag</w:t>
-            </w:r>
+            <w:proofErr w:type="spellStart"/>
+            <w:r>
+              <w:t>signup,login,findFriend,addFriend,searchByHashtag</w:t>
+            </w:r>
+            <w:proofErr w:type="spellEnd"/>
           </w:p>
         </w:tc>
       </w:tr>
       <w:tr>
         <w:tc>
           <w:tcPr>
-            <w:tcW w:w="3009" w:type="dxa"/>
+            <w:tcW w:w="3010" w:type="dxa"/>
             <w:tcBorders>
               <w:top w:val="single" w:sz="8" w:space="0" w:color="000000"/>
               <w:left w:val="single" w:sz="8" w:space="0" w:color="000000"/>
@@ -3917,7 +4117,7 @@
         </w:tc>
         <w:tc>
           <w:tcPr>
-            <w:tcW w:w="3009" w:type="dxa"/>
+            <w:tcW w:w="3010" w:type="dxa"/>
             <w:tcBorders>
               <w:top w:val="single" w:sz="8" w:space="0" w:color="000000"/>
               <w:left w:val="single" w:sz="8" w:space="0" w:color="000000"/>
@@ -3944,7 +4144,7 @@
         </w:tc>
         <w:tc>
           <w:tcPr>
-            <w:tcW w:w="3009" w:type="dxa"/>
+            <w:tcW w:w="3330" w:type="dxa"/>
             <w:tcBorders>
               <w:top w:val="single" w:sz="8" w:space="0" w:color="000000"/>
               <w:left w:val="single" w:sz="8" w:space="0" w:color="000000"/>
@@ -3964,16 +4164,18 @@
               <w:widowControl w:val="0"/>
               <w:spacing w:line="240" w:lineRule="auto"/>
             </w:pPr>
+            <w:proofErr w:type="spellStart"/>
             <w:r>
               <w:t>notifyFriendRequest</w:t>
             </w:r>
+            <w:proofErr w:type="spellEnd"/>
           </w:p>
         </w:tc>
       </w:tr>
       <w:tr>
         <w:tc>
           <w:tcPr>
-            <w:tcW w:w="3009" w:type="dxa"/>
+            <w:tcW w:w="3010" w:type="dxa"/>
             <w:tcBorders>
               <w:top w:val="single" w:sz="8" w:space="0" w:color="000000"/>
               <w:left w:val="single" w:sz="8" w:space="0" w:color="000000"/>
@@ -3993,14 +4195,16 @@
               <w:widowControl w:val="0"/>
               <w:spacing w:line="240" w:lineRule="auto"/>
             </w:pPr>
+            <w:proofErr w:type="spellStart"/>
             <w:r>
               <w:t>HashTag</w:t>
             </w:r>
-          </w:p>
-        </w:tc>
-        <w:tc>
-          <w:tcPr>
-            <w:tcW w:w="3009" w:type="dxa"/>
+            <w:proofErr w:type="spellEnd"/>
+          </w:p>
+        </w:tc>
+        <w:tc>
+          <w:tcPr>
+            <w:tcW w:w="3010" w:type="dxa"/>
             <w:tcBorders>
               <w:top w:val="single" w:sz="8" w:space="0" w:color="000000"/>
               <w:left w:val="single" w:sz="8" w:space="0" w:color="000000"/>
@@ -4027,7 +4231,7 @@
         </w:tc>
         <w:tc>
           <w:tcPr>
-            <w:tcW w:w="3009" w:type="dxa"/>
+            <w:tcW w:w="3330" w:type="dxa"/>
             <w:tcBorders>
               <w:top w:val="single" w:sz="8" w:space="0" w:color="000000"/>
               <w:left w:val="single" w:sz="8" w:space="0" w:color="000000"/>
@@ -4047,9 +4251,399 @@
               <w:widowControl w:val="0"/>
               <w:spacing w:line="240" w:lineRule="auto"/>
             </w:pPr>
+            <w:proofErr w:type="spellStart"/>
             <w:r>
               <w:t>retrieveGroups</w:t>
             </w:r>
+            <w:proofErr w:type="spellEnd"/>
+          </w:p>
+        </w:tc>
+      </w:tr>
+      <w:tr>
+        <w:tc>
+          <w:tcPr>
+            <w:tcW w:w="3010" w:type="dxa"/>
+            <w:tcBorders>
+              <w:top w:val="single" w:sz="8" w:space="0" w:color="000000"/>
+              <w:left w:val="single" w:sz="8" w:space="0" w:color="000000"/>
+              <w:bottom w:val="single" w:sz="8" w:space="0" w:color="000000"/>
+              <w:right w:val="single" w:sz="8" w:space="0" w:color="000000"/>
+            </w:tcBorders>
+            <w:tcMar>
+              <w:top w:w="100" w:type="dxa"/>
+              <w:left w:w="100" w:type="dxa"/>
+              <w:bottom w:w="100" w:type="dxa"/>
+              <w:right w:w="100" w:type="dxa"/>
+            </w:tcMar>
+            <w:hideMark/>
+          </w:tcPr>
+          <w:p>
+            <w:pPr>
+              <w:widowControl w:val="0"/>
+              <w:spacing w:line="240" w:lineRule="auto"/>
+            </w:pPr>
+            <w:r>
+              <w:t>User</w:t>
+            </w:r>
+          </w:p>
+        </w:tc>
+        <w:tc>
+          <w:tcPr>
+            <w:tcW w:w="3010" w:type="dxa"/>
+            <w:tcBorders>
+              <w:top w:val="single" w:sz="8" w:space="0" w:color="000000"/>
+              <w:left w:val="single" w:sz="8" w:space="0" w:color="000000"/>
+              <w:bottom w:val="single" w:sz="8" w:space="0" w:color="000000"/>
+              <w:right w:val="single" w:sz="8" w:space="0" w:color="000000"/>
+            </w:tcBorders>
+            <w:shd w:val="clear" w:color="auto" w:fill="FFFFFF"/>
+            <w:tcMar>
+              <w:top w:w="100" w:type="dxa"/>
+              <w:left w:w="100" w:type="dxa"/>
+              <w:bottom w:w="100" w:type="dxa"/>
+              <w:right w:w="100" w:type="dxa"/>
+            </w:tcMar>
+            <w:hideMark/>
+          </w:tcPr>
+          <w:p>
+            <w:pPr>
+              <w:widowControl w:val="0"/>
+              <w:spacing w:line="240" w:lineRule="auto"/>
+            </w:pPr>
+            <w:r>
+              <w:t>5,6, 7, 8</w:t>
+            </w:r>
+          </w:p>
+        </w:tc>
+        <w:tc>
+          <w:tcPr>
+            <w:tcW w:w="3330" w:type="dxa"/>
+            <w:tcBorders>
+              <w:top w:val="single" w:sz="8" w:space="0" w:color="000000"/>
+              <w:left w:val="single" w:sz="8" w:space="0" w:color="000000"/>
+              <w:bottom w:val="single" w:sz="8" w:space="0" w:color="000000"/>
+              <w:right w:val="single" w:sz="8" w:space="0" w:color="000000"/>
+            </w:tcBorders>
+            <w:shd w:val="clear" w:color="auto" w:fill="FFFFFF"/>
+            <w:tcMar>
+              <w:top w:w="100" w:type="dxa"/>
+              <w:left w:w="100" w:type="dxa"/>
+              <w:bottom w:w="100" w:type="dxa"/>
+              <w:right w:w="100" w:type="dxa"/>
+            </w:tcMar>
+            <w:hideMark/>
+          </w:tcPr>
+          <w:p>
+            <w:pPr>
+              <w:widowControl w:val="0"/>
+              <w:spacing w:line="240" w:lineRule="auto"/>
+            </w:pPr>
+            <w:r>
+              <w:t xml:space="preserve">Save, </w:t>
+            </w:r>
+            <w:proofErr w:type="spellStart"/>
+            <w:r>
+              <w:t>GetData</w:t>
+            </w:r>
+            <w:proofErr w:type="spellEnd"/>
+          </w:p>
+        </w:tc>
+      </w:tr>
+      <w:tr>
+        <w:tc>
+          <w:tcPr>
+            <w:tcW w:w="3010" w:type="dxa"/>
+            <w:tcBorders>
+              <w:top w:val="single" w:sz="8" w:space="0" w:color="000000"/>
+              <w:left w:val="single" w:sz="8" w:space="0" w:color="000000"/>
+              <w:bottom w:val="single" w:sz="8" w:space="0" w:color="000000"/>
+              <w:right w:val="single" w:sz="8" w:space="0" w:color="000000"/>
+            </w:tcBorders>
+            <w:tcMar>
+              <w:top w:w="100" w:type="dxa"/>
+              <w:left w:w="100" w:type="dxa"/>
+              <w:bottom w:w="100" w:type="dxa"/>
+              <w:right w:w="100" w:type="dxa"/>
+            </w:tcMar>
+            <w:hideMark/>
+          </w:tcPr>
+          <w:p>
+            <w:pPr>
+              <w:widowControl w:val="0"/>
+              <w:spacing w:line="240" w:lineRule="auto"/>
+            </w:pPr>
+            <w:r>
+              <w:t>Group</w:t>
+            </w:r>
+          </w:p>
+        </w:tc>
+        <w:tc>
+          <w:tcPr>
+            <w:tcW w:w="3010" w:type="dxa"/>
+            <w:tcBorders>
+              <w:top w:val="single" w:sz="8" w:space="0" w:color="000000"/>
+              <w:left w:val="single" w:sz="8" w:space="0" w:color="000000"/>
+              <w:bottom w:val="single" w:sz="8" w:space="0" w:color="000000"/>
+              <w:right w:val="single" w:sz="8" w:space="0" w:color="000000"/>
+            </w:tcBorders>
+            <w:shd w:val="clear" w:color="auto" w:fill="FFFFFF"/>
+            <w:tcMar>
+              <w:top w:w="100" w:type="dxa"/>
+              <w:left w:w="100" w:type="dxa"/>
+              <w:bottom w:w="100" w:type="dxa"/>
+              <w:right w:w="100" w:type="dxa"/>
+            </w:tcMar>
+            <w:hideMark/>
+          </w:tcPr>
+          <w:p>
+            <w:pPr>
+              <w:widowControl w:val="0"/>
+              <w:spacing w:line="240" w:lineRule="auto"/>
+            </w:pPr>
+            <w:r>
+              <w:t>5, 6</w:t>
+            </w:r>
+          </w:p>
+        </w:tc>
+        <w:tc>
+          <w:tcPr>
+            <w:tcW w:w="3330" w:type="dxa"/>
+            <w:tcBorders>
+              <w:top w:val="single" w:sz="8" w:space="0" w:color="000000"/>
+              <w:left w:val="single" w:sz="8" w:space="0" w:color="000000"/>
+              <w:bottom w:val="single" w:sz="8" w:space="0" w:color="000000"/>
+              <w:right w:val="single" w:sz="8" w:space="0" w:color="000000"/>
+            </w:tcBorders>
+            <w:shd w:val="clear" w:color="auto" w:fill="FFFFFF"/>
+            <w:tcMar>
+              <w:top w:w="100" w:type="dxa"/>
+              <w:left w:w="100" w:type="dxa"/>
+              <w:bottom w:w="100" w:type="dxa"/>
+              <w:right w:w="100" w:type="dxa"/>
+            </w:tcMar>
+            <w:hideMark/>
+          </w:tcPr>
+          <w:p>
+            <w:pPr>
+              <w:widowControl w:val="0"/>
+              <w:spacing w:line="240" w:lineRule="auto"/>
+            </w:pPr>
+            <w:proofErr w:type="spellStart"/>
+            <w:r>
+              <w:t>requestLeaveGroup</w:t>
+            </w:r>
+            <w:proofErr w:type="spellEnd"/>
+            <w:r>
+              <w:t xml:space="preserve">, </w:t>
+            </w:r>
+            <w:proofErr w:type="spellStart"/>
+            <w:r>
+              <w:t>requestJoinGroup</w:t>
+            </w:r>
+            <w:proofErr w:type="spellEnd"/>
+            <w:r>
+              <w:t xml:space="preserve">, </w:t>
+            </w:r>
+          </w:p>
+          <w:p>
+            <w:pPr>
+              <w:widowControl w:val="0"/>
+              <w:spacing w:line="240" w:lineRule="auto"/>
+            </w:pPr>
+            <w:proofErr w:type="spellStart"/>
+            <w:r>
+              <w:t>viewPage</w:t>
+            </w:r>
+            <w:proofErr w:type="spellEnd"/>
+            <w:r>
+              <w:t>,</w:t>
+            </w:r>
+          </w:p>
+          <w:p>
+            <w:pPr>
+              <w:widowControl w:val="0"/>
+              <w:spacing w:line="240" w:lineRule="auto"/>
+            </w:pPr>
+            <w:proofErr w:type="spellStart"/>
+            <w:r>
+              <w:t>viewTimeLine</w:t>
+            </w:r>
+            <w:proofErr w:type="spellEnd"/>
+          </w:p>
+        </w:tc>
+      </w:tr>
+      <w:tr>
+        <w:tc>
+          <w:tcPr>
+            <w:tcW w:w="3010" w:type="dxa"/>
+            <w:tcBorders>
+              <w:top w:val="single" w:sz="8" w:space="0" w:color="000000"/>
+              <w:left w:val="single" w:sz="8" w:space="0" w:color="000000"/>
+              <w:bottom w:val="single" w:sz="8" w:space="0" w:color="000000"/>
+              <w:right w:val="single" w:sz="8" w:space="0" w:color="000000"/>
+            </w:tcBorders>
+            <w:tcMar>
+              <w:top w:w="100" w:type="dxa"/>
+              <w:left w:w="100" w:type="dxa"/>
+              <w:bottom w:w="100" w:type="dxa"/>
+              <w:right w:w="100" w:type="dxa"/>
+            </w:tcMar>
+            <w:hideMark/>
+          </w:tcPr>
+          <w:p>
+            <w:pPr>
+              <w:widowControl w:val="0"/>
+              <w:spacing w:line="240" w:lineRule="auto"/>
+            </w:pPr>
+            <w:r>
+              <w:t>Page</w:t>
+            </w:r>
+          </w:p>
+        </w:tc>
+        <w:tc>
+          <w:tcPr>
+            <w:tcW w:w="3010" w:type="dxa"/>
+            <w:tcBorders>
+              <w:top w:val="single" w:sz="8" w:space="0" w:color="000000"/>
+              <w:left w:val="single" w:sz="8" w:space="0" w:color="000000"/>
+              <w:bottom w:val="single" w:sz="8" w:space="0" w:color="000000"/>
+              <w:right w:val="single" w:sz="8" w:space="0" w:color="000000"/>
+            </w:tcBorders>
+            <w:shd w:val="clear" w:color="auto" w:fill="FFFFFF"/>
+            <w:tcMar>
+              <w:top w:w="100" w:type="dxa"/>
+              <w:left w:w="100" w:type="dxa"/>
+              <w:bottom w:w="100" w:type="dxa"/>
+              <w:right w:w="100" w:type="dxa"/>
+            </w:tcMar>
+            <w:hideMark/>
+          </w:tcPr>
+          <w:p>
+            <w:pPr>
+              <w:widowControl w:val="0"/>
+              <w:spacing w:line="240" w:lineRule="auto"/>
+            </w:pPr>
+            <w:r>
+              <w:t>7</w:t>
+            </w:r>
+          </w:p>
+        </w:tc>
+        <w:tc>
+          <w:tcPr>
+            <w:tcW w:w="3330" w:type="dxa"/>
+            <w:tcBorders>
+              <w:top w:val="single" w:sz="8" w:space="0" w:color="000000"/>
+              <w:left w:val="single" w:sz="8" w:space="0" w:color="000000"/>
+              <w:bottom w:val="single" w:sz="8" w:space="0" w:color="000000"/>
+              <w:right w:val="single" w:sz="8" w:space="0" w:color="000000"/>
+            </w:tcBorders>
+            <w:shd w:val="clear" w:color="auto" w:fill="FFFFFF"/>
+            <w:tcMar>
+              <w:top w:w="100" w:type="dxa"/>
+              <w:left w:w="100" w:type="dxa"/>
+              <w:bottom w:w="100" w:type="dxa"/>
+              <w:right w:w="100" w:type="dxa"/>
+            </w:tcMar>
+            <w:hideMark/>
+          </w:tcPr>
+          <w:p>
+            <w:pPr>
+              <w:widowControl w:val="0"/>
+              <w:spacing w:line="240" w:lineRule="auto"/>
+            </w:pPr>
+            <w:proofErr w:type="spellStart"/>
+            <w:r>
+              <w:t>removeUserFromGroup</w:t>
+            </w:r>
+            <w:proofErr w:type="spellEnd"/>
+            <w:r>
+              <w:t xml:space="preserve">, </w:t>
+            </w:r>
+            <w:proofErr w:type="spellStart"/>
+            <w:r>
+              <w:t>addNewJoinRequest</w:t>
+            </w:r>
+            <w:proofErr w:type="spellEnd"/>
+            <w:r>
+              <w:t xml:space="preserve">, </w:t>
+            </w:r>
+            <w:proofErr w:type="spellStart"/>
+            <w:r>
+              <w:t>rejectJoinRequest</w:t>
+            </w:r>
+            <w:proofErr w:type="spellEnd"/>
+            <w:r>
+              <w:t xml:space="preserve">, </w:t>
+            </w:r>
+            <w:proofErr w:type="spellStart"/>
+            <w:r>
+              <w:t>acceptJoinRequest</w:t>
+            </w:r>
+            <w:proofErr w:type="spellEnd"/>
+            <w:r>
+              <w:t>,</w:t>
+            </w:r>
+          </w:p>
+          <w:p>
+            <w:pPr>
+              <w:widowControl w:val="0"/>
+              <w:spacing w:line="240" w:lineRule="auto"/>
+            </w:pPr>
+            <w:proofErr w:type="spellStart"/>
+            <w:r>
+              <w:t>addUser</w:t>
+            </w:r>
+            <w:proofErr w:type="spellEnd"/>
+            <w:r>
+              <w:t>,</w:t>
+            </w:r>
+          </w:p>
+          <w:p>
+            <w:pPr>
+              <w:widowControl w:val="0"/>
+              <w:spacing w:line="240" w:lineRule="auto"/>
+            </w:pPr>
+            <w:proofErr w:type="spellStart"/>
+            <w:r>
+              <w:t>removeUser</w:t>
+            </w:r>
+            <w:proofErr w:type="spellEnd"/>
+            <w:r>
+              <w:t>,</w:t>
+            </w:r>
+          </w:p>
+          <w:p>
+            <w:pPr>
+              <w:widowControl w:val="0"/>
+              <w:spacing w:line="240" w:lineRule="auto"/>
+            </w:pPr>
+            <w:proofErr w:type="spellStart"/>
+            <w:r>
+              <w:t>addUser</w:t>
+            </w:r>
+            <w:proofErr w:type="spellEnd"/>
+            <w:r>
+              <w:t xml:space="preserve">, </w:t>
+            </w:r>
+            <w:proofErr w:type="spellStart"/>
+            <w:r>
+              <w:t>doesPageExist</w:t>
+            </w:r>
+            <w:proofErr w:type="spellEnd"/>
+            <w:r>
+              <w:t>,</w:t>
+            </w:r>
+          </w:p>
+          <w:p>
+            <w:pPr>
+              <w:widowControl w:val="0"/>
+              <w:spacing w:line="240" w:lineRule="auto"/>
+            </w:pPr>
+            <w:proofErr w:type="spellStart"/>
+            <w:r>
+              <w:t>retrievePagePosts</w:t>
+            </w:r>
+            <w:proofErr w:type="spellEnd"/>
           </w:p>
         </w:tc>
       </w:tr>
@@ -4065,10 +4659,265 @@
           <w:szCs w:val="28"/>
         </w:rPr>
       </w:pPr>
+      <w:bookmarkStart w:id="4" w:name="_GoBack"/>
+      <w:bookmarkEnd w:id="4"/>
+    </w:p>
+    <w:p>
+      <w:pPr>
+        <w:pStyle w:val="Heading1"/>
+      </w:pPr>
+      <w:bookmarkStart w:id="5" w:name="_Toc25570069"/>
+      <w:r>
+        <w:t>Ownership Report</w:t>
+      </w:r>
+      <w:bookmarkEnd w:id="5"/>
+    </w:p>
+    <w:p/>
+    <w:tbl>
+      <w:tblPr>
+        <w:tblW w:w="0" w:type="auto"/>
+        <w:tblInd w:w="558" w:type="dxa"/>
+        <w:tblBorders>
+          <w:top w:val="single" w:sz="4" w:space="0" w:color="000000"/>
+          <w:left w:val="single" w:sz="4" w:space="0" w:color="000000"/>
+          <w:bottom w:val="single" w:sz="4" w:space="0" w:color="000000"/>
+          <w:right w:val="single" w:sz="4" w:space="0" w:color="000000"/>
+          <w:insideH w:val="single" w:sz="4" w:space="0" w:color="000000"/>
+          <w:insideV w:val="single" w:sz="4" w:space="0" w:color="000000"/>
+        </w:tblBorders>
+        <w:tblLook w:val="04A0" w:firstRow="1" w:lastRow="0" w:firstColumn="1" w:lastColumn="0" w:noHBand="0" w:noVBand="1"/>
+      </w:tblPr>
+      <w:tblGrid>
+        <w:gridCol w:w="5713"/>
+        <w:gridCol w:w="3079"/>
+      </w:tblGrid>
+      <w:tr>
+        <w:tc>
+          <w:tcPr>
+            <w:tcW w:w="5713" w:type="dxa"/>
+          </w:tcPr>
+          <w:p>
+            <w:pPr>
+              <w:jc w:val="center"/>
+              <w:rPr>
+                <w:b/>
+                <w:bCs/>
+                <w:i/>
+                <w:iCs/>
+              </w:rPr>
+            </w:pPr>
+            <w:r>
+              <w:rPr>
+                <w:b/>
+                <w:bCs/>
+              </w:rPr>
+              <w:lastRenderedPageBreak/>
+              <w:t>Item</w:t>
+            </w:r>
+          </w:p>
+        </w:tc>
+        <w:tc>
+          <w:tcPr>
+            <w:tcW w:w="3079" w:type="dxa"/>
+          </w:tcPr>
+          <w:p>
+            <w:pPr>
+              <w:jc w:val="center"/>
+              <w:rPr>
+                <w:b/>
+                <w:bCs/>
+              </w:rPr>
+            </w:pPr>
+            <w:r>
+              <w:rPr>
+                <w:b/>
+                <w:bCs/>
+              </w:rPr>
+              <w:t>Owner</w:t>
+            </w:r>
+            <w:r>
+              <w:rPr>
+                <w:b/>
+                <w:bCs/>
+              </w:rPr>
+              <w:t>s</w:t>
+            </w:r>
+          </w:p>
+        </w:tc>
+      </w:tr>
+      <w:tr>
+        <w:tc>
+          <w:tcPr>
+            <w:tcW w:w="5713" w:type="dxa"/>
+          </w:tcPr>
+          <w:p>
+            <w:r>
+              <w:t>Component Diagram</w:t>
+            </w:r>
+          </w:p>
+        </w:tc>
+        <w:tc>
+          <w:tcPr>
+            <w:tcW w:w="3079" w:type="dxa"/>
+          </w:tcPr>
+          <w:p>
+            <w:r>
+              <w:t>Ali</w:t>
+            </w:r>
+          </w:p>
+        </w:tc>
+      </w:tr>
+      <w:tr>
+        <w:tc>
+          <w:tcPr>
+            <w:tcW w:w="5713" w:type="dxa"/>
+          </w:tcPr>
+          <w:p>
+            <w:r>
+              <w:t>Class Diagram</w:t>
+            </w:r>
+          </w:p>
+        </w:tc>
+        <w:tc>
+          <w:tcPr>
+            <w:tcW w:w="3079" w:type="dxa"/>
+          </w:tcPr>
+          <w:p>
+            <w:r>
+              <w:t>Youssef</w:t>
+            </w:r>
+          </w:p>
+        </w:tc>
+      </w:tr>
+      <w:tr>
+        <w:tc>
+          <w:tcPr>
+            <w:tcW w:w="5713" w:type="dxa"/>
+          </w:tcPr>
+          <w:p>
+            <w:r>
+              <w:t>Sequence Diagrams</w:t>
+            </w:r>
+          </w:p>
+        </w:tc>
+        <w:tc>
+          <w:tcPr>
+            <w:tcW w:w="3079" w:type="dxa"/>
+          </w:tcPr>
+          <w:p>
+            <w:r>
+              <w:t xml:space="preserve">Abdelrahman and </w:t>
+            </w:r>
+            <w:proofErr w:type="spellStart"/>
+            <w:r>
+              <w:t>Moustafa</w:t>
+            </w:r>
+            <w:proofErr w:type="spellEnd"/>
+          </w:p>
+        </w:tc>
+      </w:tr>
+      <w:tr>
+        <w:tc>
+          <w:tcPr>
+            <w:tcW w:w="5713" w:type="dxa"/>
+          </w:tcPr>
+          <w:p>
+            <w:r>
+              <w:t>Sequence Tables</w:t>
+            </w:r>
+          </w:p>
+        </w:tc>
+        <w:tc>
+          <w:tcPr>
+            <w:tcW w:w="3079" w:type="dxa"/>
+          </w:tcPr>
+          <w:p>
+            <w:r>
+              <w:t xml:space="preserve">Abdelrahman and </w:t>
+            </w:r>
+            <w:proofErr w:type="spellStart"/>
+            <w:r>
+              <w:t>Moustafa</w:t>
+            </w:r>
+            <w:proofErr w:type="spellEnd"/>
+          </w:p>
+        </w:tc>
+      </w:tr>
+    </w:tbl>
+    <w:p>
+      <w:pPr>
+        <w:rPr>
+          <w:rFonts w:ascii="Cambria" w:hAnsi="Cambria"/>
+          <w:b/>
+          <w:bCs/>
+          <w:color w:val="4472C4" w:themeColor="accent1"/>
+          <w:sz w:val="28"/>
+          <w:szCs w:val="28"/>
+        </w:rPr>
+      </w:pPr>
+      <w:r>
+        <w:rPr>
+          <w:noProof/>
+        </w:rPr>
+        <w:drawing>
+          <wp:inline distT="0" distB="0" distL="0" distR="0" wp14:anchorId="388CDA18" wp14:editId="1D161F78">
+            <wp:extent cx="5943600" cy="3194538"/>
+            <wp:effectExtent l="0" t="0" r="0" b="6350"/>
+            <wp:docPr id="17" name="Picture 17"/>
+            <wp:cNvGraphicFramePr>
+              <a:graphicFrameLocks xmlns:a="http://schemas.openxmlformats.org/drawingml/2006/main" noChangeAspect="1"/>
+            </wp:cNvGraphicFramePr>
+            <a:graphic xmlns:a="http://schemas.openxmlformats.org/drawingml/2006/main">
+              <a:graphicData uri="http://schemas.openxmlformats.org/drawingml/2006/picture">
+                <pic:pic xmlns:pic="http://schemas.openxmlformats.org/drawingml/2006/picture">
+                  <pic:nvPicPr>
+                    <pic:cNvPr id="1" name=""/>
+                    <pic:cNvPicPr/>
+                  </pic:nvPicPr>
+                  <pic:blipFill rotWithShape="1">
+                    <a:blip r:embed="rId19"/>
+                    <a:srcRect b="4449"/>
+                    <a:stretch/>
+                  </pic:blipFill>
+                  <pic:spPr bwMode="auto">
+                    <a:xfrm>
+                      <a:off x="0" y="0"/>
+                      <a:ext cx="5943600" cy="3194538"/>
+                    </a:xfrm>
+                    <a:prstGeom prst="rect">
+                      <a:avLst/>
+                    </a:prstGeom>
+                    <a:ln>
+                      <a:noFill/>
+                    </a:ln>
+                    <a:extLst>
+                      <a:ext uri="{53640926-AAD7-44D8-BBD7-CCE9431645EC}">
+                        <a14:shadowObscured xmlns:a14="http://schemas.microsoft.com/office/drawing/2010/main"/>
+                      </a:ext>
+                    </a:extLst>
+                  </pic:spPr>
+                </pic:pic>
+              </a:graphicData>
+            </a:graphic>
+          </wp:inline>
+        </w:drawing>
+      </w:r>
+    </w:p>
+    <w:p>
+      <w:pPr>
+        <w:rPr>
+          <w:rFonts w:ascii="Cambria" w:hAnsi="Cambria"/>
+          <w:b/>
+          <w:bCs/>
+          <w:color w:val="4472C4" w:themeColor="accent1"/>
+          <w:sz w:val="28"/>
+          <w:szCs w:val="28"/>
+        </w:rPr>
+      </w:pPr>
     </w:p>
     <w:sectPr>
-      <w:headerReference w:type="default" r:id="rId14"/>
-      <w:footerReference w:type="default" r:id="rId15"/>
+      <w:headerReference w:type="default" r:id="rId20"/>
+      <w:footerReference w:type="default" r:id="rId21"/>
       <w:pgSz w:w="12240" w:h="15840"/>
       <w:pgMar w:top="1440" w:right="1440" w:bottom="1440" w:left="1440" w:header="720" w:footer="720" w:gutter="0"/>
       <w:cols w:space="720"/>
@@ -4433,6 +5282,127 @@
     </w:pPr>
   </w:p>
 </w:hdr>
+</file>
+
+<file path=word/numbering.xml><?xml version="1.0" encoding="utf-8"?>
+<w:numbering xmlns:wpc="http://schemas.microsoft.com/office/word/2010/wordprocessingCanvas" xmlns:cx="http://schemas.microsoft.com/office/drawing/2014/chartex" xmlns:cx1="http://schemas.microsoft.com/office/drawing/2015/9/8/chartex" xmlns:cx2="http://schemas.microsoft.com/office/drawing/2015/10/21/chartex" xmlns:cx3="http://schemas.microsoft.com/office/drawing/2016/5/9/chartex" xmlns:cx4="http://schemas.microsoft.com/office/drawing/2016/5/10/chartex" xmlns:cx5="http://schemas.microsoft.com/office/drawing/2016/5/11/chartex" xmlns:cx6="http://schemas.microsoft.com/office/drawing/2016/5/12/chartex" xmlns:cx7="http://schemas.microsoft.com/office/drawing/2016/5/13/chartex" xmlns:cx8="http://schemas.microsoft.com/office/drawing/2016/5/14/chartex" xmlns:mc="http://schemas.openxmlformats.org/markup-compatibility/2006" xmlns:aink="http://schemas.microsoft.com/office/drawing/2016/ink" xmlns:am3d="http://schemas.microsoft.com/office/drawing/2017/model3d" xmlns:o="urn:schemas-microsoft-com:office:office" xmlns:r="http://schemas.openxmlformats.org/officeDocument/2006/relationships" xmlns:m="http://schemas.openxmlformats.org/officeDocument/2006/math" xmlns:v="urn:schemas-microsoft-com:vml" xmlns:wp14="http://schemas.microsoft.com/office/word/2010/wordprocessingDrawing" xmlns:wp="http://schemas.openxmlformats.org/drawingml/2006/wordprocessingDrawing" xmlns:w10="urn:schemas-microsoft-com:office:word" xmlns:w="http://schemas.openxmlformats.org/wordprocessingml/2006/main" xmlns:w14="http://schemas.microsoft.com/office/word/2010/wordml" xmlns:w15="http://schemas.microsoft.com/office/word/2012/wordml" xmlns:w16cid="http://schemas.microsoft.com/office/word/2016/wordml/cid" xmlns:w16se="http://schemas.microsoft.com/office/word/2015/wordml/symex" xmlns:wpg="http://schemas.microsoft.com/office/word/2010/wordprocessingGroup" xmlns:wpi="http://schemas.microsoft.com/office/word/2010/wordprocessingInk" xmlns:wne="http://schemas.microsoft.com/office/word/2006/wordml" xmlns:wps="http://schemas.microsoft.com/office/word/2010/wordprocessingShape" mc:Ignorable="w14 w15 w16se w16cid wp14">
+  <w:abstractNum w:abstractNumId="0" w15:restartNumberingAfterBreak="0">
+    <w:nsid w:val="58515B9C"/>
+    <w:multiLevelType w:val="hybridMultilevel"/>
+    <w:tmpl w:val="333275B6"/>
+    <w:lvl w:ilvl="0" w:tplc="04090001">
+      <w:start w:val="1"/>
+      <w:numFmt w:val="bullet"/>
+      <w:lvlText w:val=""/>
+      <w:lvlJc w:val="left"/>
+      <w:pPr>
+        <w:ind w:left="720" w:hanging="360"/>
+      </w:pPr>
+      <w:rPr>
+        <w:rFonts w:ascii="Symbol" w:hAnsi="Symbol" w:hint="default"/>
+      </w:rPr>
+    </w:lvl>
+    <w:lvl w:ilvl="1" w:tplc="04090003">
+      <w:start w:val="1"/>
+      <w:numFmt w:val="bullet"/>
+      <w:lvlText w:val="o"/>
+      <w:lvlJc w:val="left"/>
+      <w:pPr>
+        <w:ind w:left="1440" w:hanging="360"/>
+      </w:pPr>
+      <w:rPr>
+        <w:rFonts w:ascii="Courier New" w:hAnsi="Courier New" w:cs="Courier New" w:hint="default"/>
+      </w:rPr>
+    </w:lvl>
+    <w:lvl w:ilvl="2" w:tplc="04090005">
+      <w:start w:val="1"/>
+      <w:numFmt w:val="bullet"/>
+      <w:lvlText w:val=""/>
+      <w:lvlJc w:val="left"/>
+      <w:pPr>
+        <w:ind w:left="2160" w:hanging="360"/>
+      </w:pPr>
+      <w:rPr>
+        <w:rFonts w:ascii="Wingdings" w:hAnsi="Wingdings" w:hint="default"/>
+      </w:rPr>
+    </w:lvl>
+    <w:lvl w:ilvl="3" w:tplc="04090001" w:tentative="1">
+      <w:start w:val="1"/>
+      <w:numFmt w:val="bullet"/>
+      <w:lvlText w:val=""/>
+      <w:lvlJc w:val="left"/>
+      <w:pPr>
+        <w:ind w:left="2880" w:hanging="360"/>
+      </w:pPr>
+      <w:rPr>
+        <w:rFonts w:ascii="Symbol" w:hAnsi="Symbol" w:hint="default"/>
+      </w:rPr>
+    </w:lvl>
+    <w:lvl w:ilvl="4" w:tplc="04090003" w:tentative="1">
+      <w:start w:val="1"/>
+      <w:numFmt w:val="bullet"/>
+      <w:lvlText w:val="o"/>
+      <w:lvlJc w:val="left"/>
+      <w:pPr>
+        <w:ind w:left="3600" w:hanging="360"/>
+      </w:pPr>
+      <w:rPr>
+        <w:rFonts w:ascii="Courier New" w:hAnsi="Courier New" w:cs="Courier New" w:hint="default"/>
+      </w:rPr>
+    </w:lvl>
+    <w:lvl w:ilvl="5" w:tplc="04090005" w:tentative="1">
+      <w:start w:val="1"/>
+      <w:numFmt w:val="bullet"/>
+      <w:lvlText w:val=""/>
+      <w:lvlJc w:val="left"/>
+      <w:pPr>
+        <w:ind w:left="4320" w:hanging="360"/>
+      </w:pPr>
+      <w:rPr>
+        <w:rFonts w:ascii="Wingdings" w:hAnsi="Wingdings" w:hint="default"/>
+      </w:rPr>
+    </w:lvl>
+    <w:lvl w:ilvl="6" w:tplc="04090001" w:tentative="1">
+      <w:start w:val="1"/>
+      <w:numFmt w:val="bullet"/>
+      <w:lvlText w:val=""/>
+      <w:lvlJc w:val="left"/>
+      <w:pPr>
+        <w:ind w:left="5040" w:hanging="360"/>
+      </w:pPr>
+      <w:rPr>
+        <w:rFonts w:ascii="Symbol" w:hAnsi="Symbol" w:hint="default"/>
+      </w:rPr>
+    </w:lvl>
+    <w:lvl w:ilvl="7" w:tplc="04090003" w:tentative="1">
+      <w:start w:val="1"/>
+      <w:numFmt w:val="bullet"/>
+      <w:lvlText w:val="o"/>
+      <w:lvlJc w:val="left"/>
+      <w:pPr>
+        <w:ind w:left="5760" w:hanging="360"/>
+      </w:pPr>
+      <w:rPr>
+        <w:rFonts w:ascii="Courier New" w:hAnsi="Courier New" w:cs="Courier New" w:hint="default"/>
+      </w:rPr>
+    </w:lvl>
+    <w:lvl w:ilvl="8" w:tplc="04090005" w:tentative="1">
+      <w:start w:val="1"/>
+      <w:numFmt w:val="bullet"/>
+      <w:lvlText w:val=""/>
+      <w:lvlJc w:val="left"/>
+      <w:pPr>
+        <w:ind w:left="6480" w:hanging="360"/>
+      </w:pPr>
+      <w:rPr>
+        <w:rFonts w:ascii="Wingdings" w:hAnsi="Wingdings" w:hint="default"/>
+      </w:rPr>
+    </w:lvl>
+  </w:abstractNum>
+  <w:num w:numId="1">
+    <w:abstractNumId w:val="0"/>
+  </w:num>
+</w:numbering>
 </file>
 
 <file path=word/styles.xml><?xml version="1.0" encoding="utf-8"?>
@@ -5079,6 +6049,17 @@
       <w:szCs w:val="24"/>
     </w:rPr>
   </w:style>
+  <w:style w:type="paragraph" w:styleId="ListParagraph">
+    <w:name w:val="List Paragraph"/>
+    <w:basedOn w:val="Normal"/>
+    <w:uiPriority w:val="34"/>
+    <w:qFormat/>
+    <w:rsid w:val="001D0EB1"/>
+    <w:pPr>
+      <w:ind w:left="720"/>
+      <w:contextualSpacing/>
+    </w:pPr>
+  </w:style>
 </w:styles>
 </file>
 

</xml_diff>